<commit_message>
thực đơn đang làm
</commit_message>
<xml_diff>
--- a/Báo cáo đồ án tốt nghiệp.docx
+++ b/Báo cáo đồ án tốt nghiệp.docx
@@ -119,6 +119,7 @@
       <w:r>
         <w:rPr>
           <w:b/>
+          <w:noProof/>
           <w:lang w:val="vi-VN"/>
         </w:rPr>
         <mc:AlternateContent>
@@ -493,6 +494,7 @@
       </w:pPr>
       <w:r>
         <w:rPr>
+          <w:noProof/>
           <w:lang w:val="vi-VN"/>
         </w:rPr>
         <w:drawing>
@@ -1314,6 +1316,7 @@
       <w:r>
         <w:rPr>
           <w:b/>
+          <w:noProof/>
           <w:lang w:val="vi-VN"/>
         </w:rPr>
         <w:lastRenderedPageBreak/>
@@ -1457,6 +1460,7 @@
       </w:pPr>
       <w:r>
         <w:rPr>
+          <w:noProof/>
           <w:lang w:val="vi-VN"/>
         </w:rPr>
         <w:drawing>
@@ -2889,7 +2893,7 @@
           <w:ilvl w:val="0"/>
           <w:numId w:val="1"/>
         </w:numPr>
-        <w:ind w:left="1843" w:hanging="1843"/>
+        <w:ind w:left="1701" w:hanging="1701"/>
         <w:jc w:val="center"/>
         <w:rPr>
           <w:b/>
@@ -4507,6 +4511,7 @@
         <w:rPr>
           <w:color w:val="FF0000"/>
           <w:szCs w:val="26"/>
+          <w:u w:val="single"/>
           <w:lang w:val="vi-VN"/>
         </w:rPr>
         <w:t>IDPDT</w:t>
@@ -4807,10 +4812,10 @@
           <w:lang w:val="vi-VN"/>
         </w:rPr>
         <w:drawing>
-          <wp:inline distT="0" distB="0" distL="0" distR="0" wp14:anchorId="46EDD97E" wp14:editId="3F09E5D7">
-            <wp:extent cx="5753100" cy="3695788"/>
-            <wp:effectExtent l="0" t="0" r="0" b="0"/>
-            <wp:docPr id="18" name="Picture 18"/>
+          <wp:inline distT="0" distB="0" distL="0" distR="0" wp14:anchorId="316B1782" wp14:editId="3F818318">
+            <wp:extent cx="5737884" cy="3688080"/>
+            <wp:effectExtent l="0" t="0" r="0" b="7620"/>
+            <wp:docPr id="10" name="Picture 10"/>
             <wp:cNvGraphicFramePr>
               <a:graphicFrameLocks xmlns:a="http://schemas.openxmlformats.org/drawingml/2006/main" noChangeAspect="1"/>
             </wp:cNvGraphicFramePr>
@@ -4823,13 +4828,13 @@
                   </pic:nvPicPr>
                   <pic:blipFill rotWithShape="1">
                     <a:blip r:embed="rId15"/>
-                    <a:srcRect l="945" r="1256"/>
+                    <a:srcRect l="1189" r="1974"/>
                     <a:stretch/>
                   </pic:blipFill>
                   <pic:spPr bwMode="auto">
                     <a:xfrm>
                       <a:off x="0" y="0"/>
-                      <a:ext cx="5757311" cy="3698493"/>
+                      <a:ext cx="5743590" cy="3691748"/>
                     </a:xfrm>
                     <a:prstGeom prst="rect">
                       <a:avLst/>
@@ -11557,7 +11562,20 @@
           <w:szCs w:val="26"/>
           <w:lang w:val="vi-VN"/>
         </w:rPr>
-        <w:t>, TENNL, DONVI, SLTON)</w:t>
+        <w:t>, TENNL, DONVI, SLTON</w:t>
+      </w:r>
+      <w:r>
+        <w:rPr>
+          <w:szCs w:val="26"/>
+        </w:rPr>
+        <w:t>, SLTOITHIEU</w:t>
+      </w:r>
+      <w:r>
+        <w:rPr>
+          <w:szCs w:val="26"/>
+          <w:lang w:val="vi-VN"/>
+        </w:rPr>
+        <w:t>)</w:t>
       </w:r>
     </w:p>
     <w:tbl>
@@ -12561,6 +12579,224 @@
           </w:p>
         </w:tc>
       </w:tr>
+      <w:tr>
+        <w:tc>
+          <w:tcPr>
+            <w:tcW w:w="708" w:type="dxa"/>
+            <w:vAlign w:val="center"/>
+          </w:tcPr>
+          <w:p>
+            <w:pPr>
+              <w:spacing w:before="60" w:after="60" w:line="288" w:lineRule="auto"/>
+              <w:jc w:val="center"/>
+              <w:rPr>
+                <w:sz w:val="26"/>
+                <w:szCs w:val="26"/>
+              </w:rPr>
+            </w:pPr>
+            <w:r>
+              <w:rPr>
+                <w:sz w:val="26"/>
+                <w:szCs w:val="26"/>
+              </w:rPr>
+              <w:t>5</w:t>
+            </w:r>
+          </w:p>
+        </w:tc>
+        <w:tc>
+          <w:tcPr>
+            <w:tcW w:w="2044" w:type="dxa"/>
+            <w:vAlign w:val="center"/>
+          </w:tcPr>
+          <w:p>
+            <w:pPr>
+              <w:spacing w:before="60" w:after="60" w:line="288" w:lineRule="auto"/>
+              <w:jc w:val="center"/>
+              <w:rPr>
+                <w:sz w:val="26"/>
+                <w:szCs w:val="26"/>
+              </w:rPr>
+            </w:pPr>
+            <w:r>
+              <w:rPr>
+                <w:sz w:val="26"/>
+                <w:szCs w:val="26"/>
+              </w:rPr>
+              <w:t>SLTOITHIEU</w:t>
+            </w:r>
+          </w:p>
+        </w:tc>
+        <w:tc>
+          <w:tcPr>
+            <w:tcW w:w="1496" w:type="dxa"/>
+            <w:vAlign w:val="center"/>
+          </w:tcPr>
+          <w:p>
+            <w:pPr>
+              <w:spacing w:before="60" w:after="60" w:line="288" w:lineRule="auto"/>
+              <w:jc w:val="center"/>
+              <w:rPr>
+                <w:sz w:val="26"/>
+                <w:szCs w:val="26"/>
+              </w:rPr>
+            </w:pPr>
+            <w:r>
+              <w:rPr>
+                <w:sz w:val="26"/>
+                <w:szCs w:val="26"/>
+              </w:rPr>
+              <w:t>int</w:t>
+            </w:r>
+          </w:p>
+        </w:tc>
+        <w:tc>
+          <w:tcPr>
+            <w:tcW w:w="1559" w:type="dxa"/>
+            <w:vAlign w:val="center"/>
+          </w:tcPr>
+          <w:p>
+            <w:pPr>
+              <w:spacing w:before="60" w:after="60" w:line="288" w:lineRule="auto"/>
+              <w:jc w:val="center"/>
+              <w:rPr>
+                <w:sz w:val="26"/>
+                <w:szCs w:val="26"/>
+              </w:rPr>
+            </w:pPr>
+            <w:proofErr w:type="spellStart"/>
+            <w:r>
+              <w:rPr>
+                <w:sz w:val="26"/>
+                <w:szCs w:val="26"/>
+              </w:rPr>
+              <w:t>Số</w:t>
+            </w:r>
+            <w:proofErr w:type="spellEnd"/>
+            <w:r>
+              <w:rPr>
+                <w:sz w:val="26"/>
+                <w:szCs w:val="26"/>
+              </w:rPr>
+              <w:t xml:space="preserve"> </w:t>
+            </w:r>
+            <w:proofErr w:type="spellStart"/>
+            <w:r>
+              <w:rPr>
+                <w:sz w:val="26"/>
+                <w:szCs w:val="26"/>
+              </w:rPr>
+              <w:t>lượng</w:t>
+            </w:r>
+            <w:proofErr w:type="spellEnd"/>
+            <w:r>
+              <w:rPr>
+                <w:sz w:val="26"/>
+                <w:szCs w:val="26"/>
+              </w:rPr>
+              <w:t xml:space="preserve"> </w:t>
+            </w:r>
+            <w:proofErr w:type="spellStart"/>
+            <w:r>
+              <w:rPr>
+                <w:sz w:val="26"/>
+                <w:szCs w:val="26"/>
+              </w:rPr>
+              <w:t>tối</w:t>
+            </w:r>
+            <w:proofErr w:type="spellEnd"/>
+            <w:r>
+              <w:rPr>
+                <w:sz w:val="26"/>
+                <w:szCs w:val="26"/>
+              </w:rPr>
+              <w:t xml:space="preserve"> </w:t>
+            </w:r>
+            <w:proofErr w:type="spellStart"/>
+            <w:r>
+              <w:rPr>
+                <w:sz w:val="26"/>
+                <w:szCs w:val="26"/>
+              </w:rPr>
+              <w:t>thiểu</w:t>
+            </w:r>
+            <w:proofErr w:type="spellEnd"/>
+          </w:p>
+        </w:tc>
+        <w:tc>
+          <w:tcPr>
+            <w:tcW w:w="838" w:type="dxa"/>
+            <w:vAlign w:val="center"/>
+          </w:tcPr>
+          <w:p>
+            <w:pPr>
+              <w:spacing w:before="60" w:after="60" w:line="288" w:lineRule="auto"/>
+              <w:jc w:val="center"/>
+              <w:rPr>
+                <w:sz w:val="26"/>
+                <w:szCs w:val="26"/>
+                <w:lang w:val="vi-VN"/>
+              </w:rPr>
+            </w:pPr>
+          </w:p>
+        </w:tc>
+        <w:tc>
+          <w:tcPr>
+            <w:tcW w:w="823" w:type="dxa"/>
+            <w:vAlign w:val="center"/>
+          </w:tcPr>
+          <w:p>
+            <w:pPr>
+              <w:spacing w:before="60" w:after="60" w:line="288" w:lineRule="auto"/>
+              <w:jc w:val="center"/>
+              <w:rPr>
+                <w:sz w:val="26"/>
+                <w:szCs w:val="26"/>
+                <w:lang w:val="vi-VN"/>
+              </w:rPr>
+            </w:pPr>
+          </w:p>
+        </w:tc>
+        <w:tc>
+          <w:tcPr>
+            <w:tcW w:w="823" w:type="dxa"/>
+            <w:vAlign w:val="center"/>
+          </w:tcPr>
+          <w:p>
+            <w:pPr>
+              <w:spacing w:before="60" w:after="60" w:line="288" w:lineRule="auto"/>
+              <w:jc w:val="center"/>
+              <w:rPr>
+                <w:sz w:val="26"/>
+                <w:szCs w:val="26"/>
+                <w:lang w:val="vi-VN"/>
+              </w:rPr>
+            </w:pPr>
+          </w:p>
+        </w:tc>
+        <w:tc>
+          <w:tcPr>
+            <w:tcW w:w="699" w:type="dxa"/>
+            <w:vAlign w:val="center"/>
+          </w:tcPr>
+          <w:p>
+            <w:pPr>
+              <w:spacing w:before="60" w:after="60" w:line="288" w:lineRule="auto"/>
+              <w:jc w:val="center"/>
+              <w:rPr>
+                <w:sz w:val="26"/>
+                <w:szCs w:val="26"/>
+              </w:rPr>
+            </w:pPr>
+            <w:r>
+              <w:rPr>
+                <w:sz w:val="26"/>
+                <w:szCs w:val="26"/>
+              </w:rPr>
+              <w:t>X</w:t>
+            </w:r>
+          </w:p>
+        </w:tc>
+      </w:tr>
     </w:tbl>
     <w:p>
       <w:pPr>
@@ -15362,6 +15598,7 @@
                 <w:szCs w:val="26"/>
                 <w:lang w:val="vi-VN"/>
               </w:rPr>
+              <w:lastRenderedPageBreak/>
               <w:t>2</w:t>
             </w:r>
           </w:p>
@@ -15548,7 +15785,6 @@
                 <w:szCs w:val="26"/>
                 <w:lang w:val="vi-VN"/>
               </w:rPr>
-              <w:lastRenderedPageBreak/>
               <w:t>3</w:t>
             </w:r>
           </w:p>
@@ -18859,6 +19095,7 @@
                 <w:szCs w:val="26"/>
                 <w:lang w:val="vi-VN"/>
               </w:rPr>
+              <w:lastRenderedPageBreak/>
               <w:t>2</w:t>
             </w:r>
           </w:p>
@@ -19054,7 +19291,6 @@
                 <w:szCs w:val="26"/>
                 <w:lang w:val="vi-VN"/>
               </w:rPr>
-              <w:lastRenderedPageBreak/>
               <w:t>3</w:t>
             </w:r>
           </w:p>
@@ -22134,6 +22370,7 @@
                 <w:szCs w:val="26"/>
                 <w:lang w:val="vi-VN"/>
               </w:rPr>
+              <w:lastRenderedPageBreak/>
               <w:t>3</w:t>
             </w:r>
           </w:p>
@@ -22304,7 +22541,6 @@
                 <w:szCs w:val="26"/>
                 <w:lang w:val="vi-VN"/>
               </w:rPr>
-              <w:lastRenderedPageBreak/>
               <w:t>4</w:t>
             </w:r>
           </w:p>
@@ -25363,6 +25599,7 @@
                 <w:szCs w:val="26"/>
                 <w:lang w:val="vi-VN"/>
               </w:rPr>
+              <w:lastRenderedPageBreak/>
               <w:t>1</w:t>
             </w:r>
           </w:p>
@@ -25541,7 +25778,6 @@
                 <w:szCs w:val="26"/>
                 <w:lang w:val="vi-VN"/>
               </w:rPr>
-              <w:lastRenderedPageBreak/>
               <w:t>2</w:t>
             </w:r>
           </w:p>
@@ -27688,6 +27924,7 @@
         <w:rPr>
           <w:color w:val="FF0000"/>
           <w:szCs w:val="26"/>
+          <w:u w:val="single"/>
           <w:lang w:val="vi-VN"/>
         </w:rPr>
         <w:t>IDPDT</w:t>
@@ -28664,9 +28901,15 @@
               <w:rPr>
                 <w:sz w:val="26"/>
                 <w:szCs w:val="26"/>
-                <w:lang w:val="vi-VN"/>
-              </w:rPr>
-            </w:pPr>
+              </w:rPr>
+            </w:pPr>
+            <w:r>
+              <w:rPr>
+                <w:sz w:val="26"/>
+                <w:szCs w:val="26"/>
+              </w:rPr>
+              <w:t>X</w:t>
+            </w:r>
           </w:p>
         </w:tc>
         <w:tc>
@@ -29185,7 +29428,6 @@
                 <w:szCs w:val="26"/>
                 <w:lang w:val="vi-VN"/>
               </w:rPr>
-              <w:lastRenderedPageBreak/>
               <w:t>STT</w:t>
             </w:r>
           </w:p>
@@ -32398,6 +32640,7 @@
                 <w:szCs w:val="26"/>
                 <w:lang w:val="vi-VN"/>
               </w:rPr>
+              <w:lastRenderedPageBreak/>
               <w:t>4</w:t>
             </w:r>
           </w:p>
@@ -32730,7 +32973,6 @@
                 <w:szCs w:val="26"/>
                 <w:lang w:val="vi-VN"/>
               </w:rPr>
-              <w:lastRenderedPageBreak/>
               <w:t>6</w:t>
             </w:r>
           </w:p>
@@ -33613,6 +33855,48 @@
 <w:hdr xmlns:wpc="http://schemas.microsoft.com/office/word/2010/wordprocessingCanvas" xmlns:cx="http://schemas.microsoft.com/office/drawing/2014/chartex" xmlns:cx1="http://schemas.microsoft.com/office/drawing/2015/9/8/chartex" xmlns:cx2="http://schemas.microsoft.com/office/drawing/2015/10/21/chartex" xmlns:cx3="http://schemas.microsoft.com/office/drawing/2016/5/9/chartex" xmlns:cx4="http://schemas.microsoft.com/office/drawing/2016/5/10/chartex" xmlns:cx5="http://schemas.microsoft.com/office/drawing/2016/5/11/chartex" xmlns:cx6="http://schemas.microsoft.com/office/drawing/2016/5/12/chartex" xmlns:cx7="http://schemas.microsoft.com/office/drawing/2016/5/13/chartex" xmlns:cx8="http://schemas.microsoft.com/office/drawing/2016/5/14/chartex" xmlns:mc="http://schemas.openxmlformats.org/markup-compatibility/2006" xmlns:aink="http://schemas.microsoft.com/office/drawing/2016/ink" xmlns:am3d="http://schemas.microsoft.com/office/drawing/2017/model3d" xmlns:o="urn:schemas-microsoft-com:office:office" xmlns:r="http://schemas.openxmlformats.org/officeDocument/2006/relationships" xmlns:m="http://schemas.openxmlformats.org/officeDocument/2006/math" xmlns:v="urn:schemas-microsoft-com:vml" xmlns:wp14="http://schemas.microsoft.com/office/word/2010/wordprocessingDrawing" xmlns:wp="http://schemas.openxmlformats.org/drawingml/2006/wordprocessingDrawing" xmlns:w10="urn:schemas-microsoft-com:office:word" xmlns:w="http://schemas.openxmlformats.org/wordprocessingml/2006/main" xmlns:w14="http://schemas.microsoft.com/office/word/2010/wordml" xmlns:w15="http://schemas.microsoft.com/office/word/2012/wordml" xmlns:w16cex="http://schemas.microsoft.com/office/word/2018/wordml/cex" xmlns:w16cid="http://schemas.microsoft.com/office/word/2016/wordml/cid" xmlns:w16="http://schemas.microsoft.com/office/word/2018/wordml" xmlns:w16sdtdh="http://schemas.microsoft.com/office/word/2020/wordml/sdtdatahash" xmlns:w16se="http://schemas.microsoft.com/office/word/2015/wordml/symex" xmlns:wpg="http://schemas.microsoft.com/office/word/2010/wordprocessingGroup" xmlns:wpi="http://schemas.microsoft.com/office/word/2010/wordprocessingInk" xmlns:wne="http://schemas.microsoft.com/office/word/2006/wordml" xmlns:wps="http://schemas.microsoft.com/office/word/2010/wordprocessingShape" mc:Ignorable="w14 w15 w16se w16cid w16 w16cex w16sdtdh wp14">
   <w:p>
     <w:pPr>
+      <w:pStyle w:val="Footer"/>
+      <w:pBdr>
+        <w:bottom w:val="single" w:sz="6" w:space="1" w:color="auto"/>
+      </w:pBdr>
+      <w:rPr>
+        <w:b/>
+        <w:bCs/>
+        <w:sz w:val="24"/>
+        <w:szCs w:val="24"/>
+      </w:rPr>
+    </w:pPr>
+    <w:r>
+      <w:rPr>
+        <w:b/>
+        <w:bCs/>
+        <w:sz w:val="24"/>
+        <w:szCs w:val="24"/>
+      </w:rPr>
+      <w:t>ĐỒ ÁN TỐT NGHIỆP</w:t>
+    </w:r>
+    <w:r>
+      <w:rPr>
+        <w:b/>
+        <w:bCs/>
+        <w:sz w:val="24"/>
+        <w:szCs w:val="24"/>
+      </w:rPr>
+      <w:tab/>
+    </w:r>
+    <w:r>
+      <w:rPr>
+        <w:b/>
+        <w:bCs/>
+        <w:sz w:val="24"/>
+        <w:szCs w:val="24"/>
+      </w:rPr>
+      <w:tab/>
+      <w:t>CHƯƠNG I: GIỚI THIỆU ĐỀ TÀI</w:t>
+    </w:r>
+  </w:p>
+  <w:p>
+    <w:pPr>
       <w:pStyle w:val="Header"/>
       <w:tabs>
         <w:tab w:val="clear" w:pos="9360"/>
@@ -33626,46 +33910,6 @@
         <w:u w:val="single"/>
       </w:rPr>
     </w:pPr>
-    <w:r>
-      <w:rPr>
-        <w:b/>
-        <w:bCs/>
-        <w:sz w:val="24"/>
-        <w:szCs w:val="24"/>
-        <w:u w:val="single"/>
-      </w:rPr>
-      <w:t>ĐỒ ÁN TỐT NGHIỆP ĐẠI HỌC</w:t>
-    </w:r>
-    <w:r>
-      <w:rPr>
-        <w:b/>
-        <w:bCs/>
-        <w:sz w:val="24"/>
-        <w:szCs w:val="24"/>
-        <w:u w:val="single"/>
-      </w:rPr>
-      <w:ptab w:relativeTo="margin" w:alignment="center" w:leader="none"/>
-    </w:r>
-    <w:r>
-      <w:rPr>
-        <w:b/>
-        <w:bCs/>
-        <w:sz w:val="24"/>
-        <w:szCs w:val="24"/>
-        <w:u w:val="single"/>
-      </w:rPr>
-      <w:ptab w:relativeTo="margin" w:alignment="right" w:leader="none"/>
-    </w:r>
-    <w:r>
-      <w:rPr>
-        <w:b/>
-        <w:bCs/>
-        <w:sz w:val="24"/>
-        <w:szCs w:val="24"/>
-        <w:u w:val="single"/>
-      </w:rPr>
-      <w:t>CHƯƠNG I: GIỚI THIỆU ĐỀ TÀI</w:t>
-    </w:r>
   </w:p>
 </w:hdr>
 </file>
@@ -33674,13 +33918,15 @@
 <w:hdr xmlns:wpc="http://schemas.microsoft.com/office/word/2010/wordprocessingCanvas" xmlns:cx="http://schemas.microsoft.com/office/drawing/2014/chartex" xmlns:cx1="http://schemas.microsoft.com/office/drawing/2015/9/8/chartex" xmlns:cx2="http://schemas.microsoft.com/office/drawing/2015/10/21/chartex" xmlns:cx3="http://schemas.microsoft.com/office/drawing/2016/5/9/chartex" xmlns:cx4="http://schemas.microsoft.com/office/drawing/2016/5/10/chartex" xmlns:cx5="http://schemas.microsoft.com/office/drawing/2016/5/11/chartex" xmlns:cx6="http://schemas.microsoft.com/office/drawing/2016/5/12/chartex" xmlns:cx7="http://schemas.microsoft.com/office/drawing/2016/5/13/chartex" xmlns:cx8="http://schemas.microsoft.com/office/drawing/2016/5/14/chartex" xmlns:mc="http://schemas.openxmlformats.org/markup-compatibility/2006" xmlns:aink="http://schemas.microsoft.com/office/drawing/2016/ink" xmlns:am3d="http://schemas.microsoft.com/office/drawing/2017/model3d" xmlns:o="urn:schemas-microsoft-com:office:office" xmlns:r="http://schemas.openxmlformats.org/officeDocument/2006/relationships" xmlns:m="http://schemas.openxmlformats.org/officeDocument/2006/math" xmlns:v="urn:schemas-microsoft-com:vml" xmlns:wp14="http://schemas.microsoft.com/office/word/2010/wordprocessingDrawing" xmlns:wp="http://schemas.openxmlformats.org/drawingml/2006/wordprocessingDrawing" xmlns:w10="urn:schemas-microsoft-com:office:word" xmlns:w="http://schemas.openxmlformats.org/wordprocessingml/2006/main" xmlns:w14="http://schemas.microsoft.com/office/word/2010/wordml" xmlns:w15="http://schemas.microsoft.com/office/word/2012/wordml" xmlns:w16cex="http://schemas.microsoft.com/office/word/2018/wordml/cex" xmlns:w16cid="http://schemas.microsoft.com/office/word/2016/wordml/cid" xmlns:w16="http://schemas.microsoft.com/office/word/2018/wordml" xmlns:w16sdtdh="http://schemas.microsoft.com/office/word/2020/wordml/sdtdatahash" xmlns:w16se="http://schemas.microsoft.com/office/word/2015/wordml/symex" xmlns:wpg="http://schemas.microsoft.com/office/word/2010/wordprocessingGroup" xmlns:wpi="http://schemas.microsoft.com/office/word/2010/wordprocessingInk" xmlns:wne="http://schemas.microsoft.com/office/word/2006/wordml" xmlns:wps="http://schemas.microsoft.com/office/word/2010/wordprocessingShape" mc:Ignorable="w14 w15 w16se w16cid w16 w16cex w16sdtdh wp14">
   <w:p>
     <w:pPr>
-      <w:pStyle w:val="Header"/>
+      <w:pStyle w:val="Footer"/>
+      <w:pBdr>
+        <w:bottom w:val="single" w:sz="6" w:space="1" w:color="auto"/>
+      </w:pBdr>
       <w:rPr>
         <w:b/>
         <w:bCs/>
         <w:sz w:val="24"/>
         <w:szCs w:val="24"/>
-        <w:u w:val="single"/>
       </w:rPr>
     </w:pPr>
     <w:r>
@@ -33689,9 +33935,8 @@
         <w:bCs/>
         <w:sz w:val="24"/>
         <w:szCs w:val="24"/>
-        <w:u w:val="single"/>
       </w:rPr>
-      <w:t>ĐỒ ÁN TỐT NGHIỆP ĐẠI HỌC</w:t>
+      <w:t>ĐỒ ÁN TỐT NGHIỆP</w:t>
     </w:r>
     <w:r>
       <w:rPr>
@@ -33699,9 +33944,8 @@
         <w:bCs/>
         <w:sz w:val="24"/>
         <w:szCs w:val="24"/>
-        <w:u w:val="single"/>
       </w:rPr>
-      <w:t xml:space="preserve"> </w:t>
+      <w:tab/>
     </w:r>
     <w:r>
       <w:rPr>
@@ -33709,9 +33953,9 @@
         <w:bCs/>
         <w:sz w:val="24"/>
         <w:szCs w:val="24"/>
-        <w:u w:val="single"/>
       </w:rPr>
-      <w:ptab w:relativeTo="margin" w:alignment="center" w:leader="none"/>
+      <w:tab/>
+      <w:t>CHƯƠNG I</w:t>
     </w:r>
     <w:r>
       <w:rPr>
@@ -33719,9 +33963,8 @@
         <w:bCs/>
         <w:sz w:val="24"/>
         <w:szCs w:val="24"/>
-        <w:u w:val="single"/>
       </w:rPr>
-      <w:ptab w:relativeTo="margin" w:alignment="right" w:leader="none"/>
+      <w:t>I</w:t>
     </w:r>
     <w:r>
       <w:rPr>
@@ -33729,9 +33972,17 @@
         <w:bCs/>
         <w:sz w:val="24"/>
         <w:szCs w:val="24"/>
-        <w:u w:val="single"/>
       </w:rPr>
-      <w:t>CHƯƠNG II: CƠ SỞ LÝ THUYẾT</w:t>
+      <w:t xml:space="preserve">: </w:t>
+    </w:r>
+    <w:r>
+      <w:rPr>
+        <w:b/>
+        <w:bCs/>
+        <w:sz w:val="24"/>
+        <w:szCs w:val="24"/>
+      </w:rPr>
+      <w:t>CƠ SỞ LÝ THUYẾT</w:t>
     </w:r>
   </w:p>
 </w:hdr>
@@ -33741,13 +33992,15 @@
 <w:hdr xmlns:wpc="http://schemas.microsoft.com/office/word/2010/wordprocessingCanvas" xmlns:cx="http://schemas.microsoft.com/office/drawing/2014/chartex" xmlns:cx1="http://schemas.microsoft.com/office/drawing/2015/9/8/chartex" xmlns:cx2="http://schemas.microsoft.com/office/drawing/2015/10/21/chartex" xmlns:cx3="http://schemas.microsoft.com/office/drawing/2016/5/9/chartex" xmlns:cx4="http://schemas.microsoft.com/office/drawing/2016/5/10/chartex" xmlns:cx5="http://schemas.microsoft.com/office/drawing/2016/5/11/chartex" xmlns:cx6="http://schemas.microsoft.com/office/drawing/2016/5/12/chartex" xmlns:cx7="http://schemas.microsoft.com/office/drawing/2016/5/13/chartex" xmlns:cx8="http://schemas.microsoft.com/office/drawing/2016/5/14/chartex" xmlns:mc="http://schemas.openxmlformats.org/markup-compatibility/2006" xmlns:aink="http://schemas.microsoft.com/office/drawing/2016/ink" xmlns:am3d="http://schemas.microsoft.com/office/drawing/2017/model3d" xmlns:o="urn:schemas-microsoft-com:office:office" xmlns:r="http://schemas.openxmlformats.org/officeDocument/2006/relationships" xmlns:m="http://schemas.openxmlformats.org/officeDocument/2006/math" xmlns:v="urn:schemas-microsoft-com:vml" xmlns:wp14="http://schemas.microsoft.com/office/word/2010/wordprocessingDrawing" xmlns:wp="http://schemas.openxmlformats.org/drawingml/2006/wordprocessingDrawing" xmlns:w10="urn:schemas-microsoft-com:office:word" xmlns:w="http://schemas.openxmlformats.org/wordprocessingml/2006/main" xmlns:w14="http://schemas.microsoft.com/office/word/2010/wordml" xmlns:w15="http://schemas.microsoft.com/office/word/2012/wordml" xmlns:w16cex="http://schemas.microsoft.com/office/word/2018/wordml/cex" xmlns:w16cid="http://schemas.microsoft.com/office/word/2016/wordml/cid" xmlns:w16="http://schemas.microsoft.com/office/word/2018/wordml" xmlns:w16sdtdh="http://schemas.microsoft.com/office/word/2020/wordml/sdtdatahash" xmlns:w16se="http://schemas.microsoft.com/office/word/2015/wordml/symex" xmlns:wpg="http://schemas.microsoft.com/office/word/2010/wordprocessingGroup" xmlns:wpi="http://schemas.microsoft.com/office/word/2010/wordprocessingInk" xmlns:wne="http://schemas.microsoft.com/office/word/2006/wordml" xmlns:wps="http://schemas.microsoft.com/office/word/2010/wordprocessingShape" mc:Ignorable="w14 w15 w16se w16cid w16 w16cex w16sdtdh wp14">
   <w:p>
     <w:pPr>
-      <w:pStyle w:val="Header"/>
+      <w:pStyle w:val="Footer"/>
+      <w:pBdr>
+        <w:bottom w:val="single" w:sz="6" w:space="1" w:color="auto"/>
+      </w:pBdr>
       <w:rPr>
         <w:b/>
         <w:bCs/>
         <w:sz w:val="24"/>
         <w:szCs w:val="24"/>
-        <w:u w:val="single"/>
       </w:rPr>
     </w:pPr>
     <w:r>
@@ -33756,9 +34009,8 @@
         <w:bCs/>
         <w:sz w:val="24"/>
         <w:szCs w:val="24"/>
-        <w:u w:val="single"/>
       </w:rPr>
-      <w:t>ĐỒ ÁN TỐT NGHIỆP ĐẠI HỌC</w:t>
+      <w:t>ĐỒ ÁN TỐT NGHIỆP</w:t>
     </w:r>
     <w:r>
       <w:rPr>
@@ -33766,27 +34018,6 @@
         <w:bCs/>
         <w:sz w:val="24"/>
         <w:szCs w:val="24"/>
-        <w:u w:val="single"/>
-      </w:rPr>
-      <w:t xml:space="preserve"> </w:t>
-    </w:r>
-    <w:r>
-      <w:rPr>
-        <w:b/>
-        <w:bCs/>
-        <w:sz w:val="24"/>
-        <w:szCs w:val="24"/>
-        <w:u w:val="single"/>
-      </w:rPr>
-      <w:ptab w:relativeTo="margin" w:alignment="center" w:leader="none"/>
-    </w:r>
-    <w:r>
-      <w:rPr>
-        <w:b/>
-        <w:bCs/>
-        <w:sz w:val="24"/>
-        <w:szCs w:val="24"/>
-        <w:u w:val="single"/>
       </w:rPr>
       <w:tab/>
     </w:r>
@@ -33796,7 +34027,71 @@
         <w:bCs/>
         <w:sz w:val="24"/>
         <w:szCs w:val="24"/>
-        <w:u w:val="single"/>
+      </w:rPr>
+      <w:tab/>
+      <w:t>CHƯƠNG I</w:t>
+    </w:r>
+    <w:r>
+      <w:rPr>
+        <w:b/>
+        <w:bCs/>
+        <w:sz w:val="24"/>
+        <w:szCs w:val="24"/>
+      </w:rPr>
+      <w:t>II</w:t>
+    </w:r>
+    <w:r>
+      <w:rPr>
+        <w:b/>
+        <w:bCs/>
+        <w:sz w:val="24"/>
+        <w:szCs w:val="24"/>
+      </w:rPr>
+      <w:t>:</w:t>
+    </w:r>
+    <w:r>
+      <w:rPr>
+        <w:b/>
+        <w:bCs/>
+        <w:sz w:val="24"/>
+        <w:szCs w:val="24"/>
+      </w:rPr>
+      <w:t xml:space="preserve"> KHẢO SÁT HỆ THỐNG</w:t>
+    </w:r>
+  </w:p>
+</w:hdr>
+</file>
+
+<file path=word/header4.xml><?xml version="1.0" encoding="utf-8"?>
+<w:hdr xmlns:wpc="http://schemas.microsoft.com/office/word/2010/wordprocessingCanvas" xmlns:cx="http://schemas.microsoft.com/office/drawing/2014/chartex" xmlns:cx1="http://schemas.microsoft.com/office/drawing/2015/9/8/chartex" xmlns:cx2="http://schemas.microsoft.com/office/drawing/2015/10/21/chartex" xmlns:cx3="http://schemas.microsoft.com/office/drawing/2016/5/9/chartex" xmlns:cx4="http://schemas.microsoft.com/office/drawing/2016/5/10/chartex" xmlns:cx5="http://schemas.microsoft.com/office/drawing/2016/5/11/chartex" xmlns:cx6="http://schemas.microsoft.com/office/drawing/2016/5/12/chartex" xmlns:cx7="http://schemas.microsoft.com/office/drawing/2016/5/13/chartex" xmlns:cx8="http://schemas.microsoft.com/office/drawing/2016/5/14/chartex" xmlns:mc="http://schemas.openxmlformats.org/markup-compatibility/2006" xmlns:aink="http://schemas.microsoft.com/office/drawing/2016/ink" xmlns:am3d="http://schemas.microsoft.com/office/drawing/2017/model3d" xmlns:o="urn:schemas-microsoft-com:office:office" xmlns:r="http://schemas.openxmlformats.org/officeDocument/2006/relationships" xmlns:m="http://schemas.openxmlformats.org/officeDocument/2006/math" xmlns:v="urn:schemas-microsoft-com:vml" xmlns:wp14="http://schemas.microsoft.com/office/word/2010/wordprocessingDrawing" xmlns:wp="http://schemas.openxmlformats.org/drawingml/2006/wordprocessingDrawing" xmlns:w10="urn:schemas-microsoft-com:office:word" xmlns:w="http://schemas.openxmlformats.org/wordprocessingml/2006/main" xmlns:w14="http://schemas.microsoft.com/office/word/2010/wordml" xmlns:w15="http://schemas.microsoft.com/office/word/2012/wordml" xmlns:w16cex="http://schemas.microsoft.com/office/word/2018/wordml/cex" xmlns:w16cid="http://schemas.microsoft.com/office/word/2016/wordml/cid" xmlns:w16="http://schemas.microsoft.com/office/word/2018/wordml" xmlns:w16sdtdh="http://schemas.microsoft.com/office/word/2020/wordml/sdtdatahash" xmlns:w16se="http://schemas.microsoft.com/office/word/2015/wordml/symex" xmlns:wpg="http://schemas.microsoft.com/office/word/2010/wordprocessingGroup" xmlns:wpi="http://schemas.microsoft.com/office/word/2010/wordprocessingInk" xmlns:wne="http://schemas.microsoft.com/office/word/2006/wordml" xmlns:wps="http://schemas.microsoft.com/office/word/2010/wordprocessingShape" mc:Ignorable="w14 w15 w16se w16cid w16 w16cex w16sdtdh wp14">
+  <w:p>
+    <w:pPr>
+      <w:pStyle w:val="Footer"/>
+      <w:pBdr>
+        <w:bottom w:val="single" w:sz="6" w:space="1" w:color="auto"/>
+      </w:pBdr>
+      <w:rPr>
+        <w:b/>
+        <w:bCs/>
+        <w:sz w:val="24"/>
+        <w:szCs w:val="24"/>
+      </w:rPr>
+    </w:pPr>
+    <w:r>
+      <w:rPr>
+        <w:b/>
+        <w:bCs/>
+        <w:sz w:val="24"/>
+        <w:szCs w:val="24"/>
+      </w:rPr>
+      <w:t>ĐỒ ÁN TỐT NGHIỆP</w:t>
+    </w:r>
+    <w:r>
+      <w:rPr>
+        <w:b/>
+        <w:bCs/>
+        <w:sz w:val="24"/>
+        <w:szCs w:val="24"/>
       </w:rPr>
       <w:tab/>
     </w:r>
@@ -33806,40 +34101,9 @@
         <w:bCs/>
         <w:sz w:val="24"/>
         <w:szCs w:val="24"/>
-        <w:u w:val="single"/>
       </w:rPr>
-      <w:t>CHƯƠNG III: KHẢO SÁT HỆ THỐNG</w:t>
-    </w:r>
-  </w:p>
-</w:hdr>
-</file>
-
-<file path=word/header4.xml><?xml version="1.0" encoding="utf-8"?>
-<w:hdr xmlns:wpc="http://schemas.microsoft.com/office/word/2010/wordprocessingCanvas" xmlns:cx="http://schemas.microsoft.com/office/drawing/2014/chartex" xmlns:cx1="http://schemas.microsoft.com/office/drawing/2015/9/8/chartex" xmlns:cx2="http://schemas.microsoft.com/office/drawing/2015/10/21/chartex" xmlns:cx3="http://schemas.microsoft.com/office/drawing/2016/5/9/chartex" xmlns:cx4="http://schemas.microsoft.com/office/drawing/2016/5/10/chartex" xmlns:cx5="http://schemas.microsoft.com/office/drawing/2016/5/11/chartex" xmlns:cx6="http://schemas.microsoft.com/office/drawing/2016/5/12/chartex" xmlns:cx7="http://schemas.microsoft.com/office/drawing/2016/5/13/chartex" xmlns:cx8="http://schemas.microsoft.com/office/drawing/2016/5/14/chartex" xmlns:mc="http://schemas.openxmlformats.org/markup-compatibility/2006" xmlns:aink="http://schemas.microsoft.com/office/drawing/2016/ink" xmlns:am3d="http://schemas.microsoft.com/office/drawing/2017/model3d" xmlns:o="urn:schemas-microsoft-com:office:office" xmlns:r="http://schemas.openxmlformats.org/officeDocument/2006/relationships" xmlns:m="http://schemas.openxmlformats.org/officeDocument/2006/math" xmlns:v="urn:schemas-microsoft-com:vml" xmlns:wp14="http://schemas.microsoft.com/office/word/2010/wordprocessingDrawing" xmlns:wp="http://schemas.openxmlformats.org/drawingml/2006/wordprocessingDrawing" xmlns:w10="urn:schemas-microsoft-com:office:word" xmlns:w="http://schemas.openxmlformats.org/wordprocessingml/2006/main" xmlns:w14="http://schemas.microsoft.com/office/word/2010/wordml" xmlns:w15="http://schemas.microsoft.com/office/word/2012/wordml" xmlns:w16cex="http://schemas.microsoft.com/office/word/2018/wordml/cex" xmlns:w16cid="http://schemas.microsoft.com/office/word/2016/wordml/cid" xmlns:w16="http://schemas.microsoft.com/office/word/2018/wordml" xmlns:w16sdtdh="http://schemas.microsoft.com/office/word/2020/wordml/sdtdatahash" xmlns:w16se="http://schemas.microsoft.com/office/word/2015/wordml/symex" xmlns:wpg="http://schemas.microsoft.com/office/word/2010/wordprocessingGroup" xmlns:wpi="http://schemas.microsoft.com/office/word/2010/wordprocessingInk" xmlns:wne="http://schemas.microsoft.com/office/word/2006/wordml" xmlns:wps="http://schemas.microsoft.com/office/word/2010/wordprocessingShape" mc:Ignorable="w14 w15 w16se w16cid w16 w16cex w16sdtdh wp14">
-  <w:p>
-    <w:pPr>
-      <w:pStyle w:val="Header"/>
-      <w:tabs>
-        <w:tab w:val="clear" w:pos="4680"/>
-        <w:tab w:val="center" w:pos="2835"/>
-      </w:tabs>
-      <w:rPr>
-        <w:b/>
-        <w:bCs/>
-        <w:sz w:val="24"/>
-        <w:szCs w:val="24"/>
-        <w:u w:val="single"/>
-      </w:rPr>
-    </w:pPr>
-    <w:r>
-      <w:rPr>
-        <w:b/>
-        <w:bCs/>
-        <w:sz w:val="24"/>
-        <w:szCs w:val="24"/>
-        <w:u w:val="single"/>
-      </w:rPr>
-      <w:t>ĐỒ ÁN TỐT NGHIỆP ĐẠI HỌC</w:t>
+      <w:tab/>
+      <w:t>CHƯƠNG I</w:t>
     </w:r>
     <w:r>
       <w:rPr>
@@ -33847,10 +34111,8 @@
         <w:bCs/>
         <w:sz w:val="24"/>
         <w:szCs w:val="24"/>
-        <w:u w:val="single"/>
       </w:rPr>
-      <w:tab/>
-      <w:t xml:space="preserve">CHƯƠNG </w:t>
+      <w:t>V</w:t>
     </w:r>
     <w:r>
       <w:rPr>
@@ -33858,9 +34120,8 @@
         <w:bCs/>
         <w:sz w:val="24"/>
         <w:szCs w:val="24"/>
-        <w:u w:val="single"/>
       </w:rPr>
-      <w:t>I</w:t>
+      <w:t xml:space="preserve">: </w:t>
     </w:r>
     <w:r>
       <w:rPr>
@@ -33868,17 +34129,6 @@
         <w:bCs/>
         <w:sz w:val="24"/>
         <w:szCs w:val="24"/>
-        <w:u w:val="single"/>
-      </w:rPr>
-      <w:t xml:space="preserve">V: </w:t>
-    </w:r>
-    <w:r>
-      <w:rPr>
-        <w:b/>
-        <w:bCs/>
-        <w:sz w:val="24"/>
-        <w:szCs w:val="24"/>
-        <w:u w:val="single"/>
       </w:rPr>
       <w:t>THIẾT KẾ HỆ THỐNG</w:t>
     </w:r>
@@ -33890,17 +34140,15 @@
 <w:hdr xmlns:wpc="http://schemas.microsoft.com/office/word/2010/wordprocessingCanvas" xmlns:cx="http://schemas.microsoft.com/office/drawing/2014/chartex" xmlns:cx1="http://schemas.microsoft.com/office/drawing/2015/9/8/chartex" xmlns:cx2="http://schemas.microsoft.com/office/drawing/2015/10/21/chartex" xmlns:cx3="http://schemas.microsoft.com/office/drawing/2016/5/9/chartex" xmlns:cx4="http://schemas.microsoft.com/office/drawing/2016/5/10/chartex" xmlns:cx5="http://schemas.microsoft.com/office/drawing/2016/5/11/chartex" xmlns:cx6="http://schemas.microsoft.com/office/drawing/2016/5/12/chartex" xmlns:cx7="http://schemas.microsoft.com/office/drawing/2016/5/13/chartex" xmlns:cx8="http://schemas.microsoft.com/office/drawing/2016/5/14/chartex" xmlns:mc="http://schemas.openxmlformats.org/markup-compatibility/2006" xmlns:aink="http://schemas.microsoft.com/office/drawing/2016/ink" xmlns:am3d="http://schemas.microsoft.com/office/drawing/2017/model3d" xmlns:o="urn:schemas-microsoft-com:office:office" xmlns:r="http://schemas.openxmlformats.org/officeDocument/2006/relationships" xmlns:m="http://schemas.openxmlformats.org/officeDocument/2006/math" xmlns:v="urn:schemas-microsoft-com:vml" xmlns:wp14="http://schemas.microsoft.com/office/word/2010/wordprocessingDrawing" xmlns:wp="http://schemas.openxmlformats.org/drawingml/2006/wordprocessingDrawing" xmlns:w10="urn:schemas-microsoft-com:office:word" xmlns:w="http://schemas.openxmlformats.org/wordprocessingml/2006/main" xmlns:w14="http://schemas.microsoft.com/office/word/2010/wordml" xmlns:w15="http://schemas.microsoft.com/office/word/2012/wordml" xmlns:w16cex="http://schemas.microsoft.com/office/word/2018/wordml/cex" xmlns:w16cid="http://schemas.microsoft.com/office/word/2016/wordml/cid" xmlns:w16="http://schemas.microsoft.com/office/word/2018/wordml" xmlns:w16sdtdh="http://schemas.microsoft.com/office/word/2020/wordml/sdtdatahash" xmlns:w16se="http://schemas.microsoft.com/office/word/2015/wordml/symex" xmlns:wpg="http://schemas.microsoft.com/office/word/2010/wordprocessingGroup" xmlns:wpi="http://schemas.microsoft.com/office/word/2010/wordprocessingInk" xmlns:wne="http://schemas.microsoft.com/office/word/2006/wordml" xmlns:wps="http://schemas.microsoft.com/office/word/2010/wordprocessingShape" mc:Ignorable="w14 w15 w16se w16cid w16 w16cex w16sdtdh wp14">
   <w:p>
     <w:pPr>
-      <w:pStyle w:val="Header"/>
-      <w:tabs>
-        <w:tab w:val="clear" w:pos="4680"/>
-        <w:tab w:val="center" w:pos="2835"/>
-      </w:tabs>
+      <w:pStyle w:val="Footer"/>
+      <w:pBdr>
+        <w:bottom w:val="single" w:sz="6" w:space="1" w:color="auto"/>
+      </w:pBdr>
       <w:rPr>
         <w:b/>
         <w:bCs/>
         <w:sz w:val="24"/>
         <w:szCs w:val="24"/>
-        <w:u w:val="single"/>
       </w:rPr>
     </w:pPr>
     <w:r>
@@ -33909,9 +34157,8 @@
         <w:bCs/>
         <w:sz w:val="24"/>
         <w:szCs w:val="24"/>
-        <w:u w:val="single"/>
       </w:rPr>
-      <w:t>ĐỒ ÁN TỐT NGHIỆP ĐẠI HỌC</w:t>
+      <w:t>ĐỒ ÁN TỐT NGHIỆP</w:t>
     </w:r>
     <w:r>
       <w:rPr>
@@ -33919,10 +34166,45 @@
         <w:bCs/>
         <w:sz w:val="24"/>
         <w:szCs w:val="24"/>
-        <w:u w:val="single"/>
       </w:rPr>
       <w:tab/>
-      <w:t>CHƯƠNG V: XÂY DỰNG ỨNG DỤNG</w:t>
+    </w:r>
+    <w:r>
+      <w:rPr>
+        <w:b/>
+        <w:bCs/>
+        <w:sz w:val="24"/>
+        <w:szCs w:val="24"/>
+      </w:rPr>
+      <w:tab/>
+      <w:t xml:space="preserve">CHƯƠNG </w:t>
+    </w:r>
+    <w:r>
+      <w:rPr>
+        <w:b/>
+        <w:bCs/>
+        <w:sz w:val="24"/>
+        <w:szCs w:val="24"/>
+      </w:rPr>
+      <w:t>V</w:t>
+    </w:r>
+    <w:r>
+      <w:rPr>
+        <w:b/>
+        <w:bCs/>
+        <w:sz w:val="24"/>
+        <w:szCs w:val="24"/>
+      </w:rPr>
+      <w:t xml:space="preserve">: </w:t>
+    </w:r>
+    <w:r>
+      <w:rPr>
+        <w:b/>
+        <w:bCs/>
+        <w:sz w:val="24"/>
+        <w:szCs w:val="24"/>
+      </w:rPr>
+      <w:t>XÂY DỰNG ỨNG DỤNG</w:t>
     </w:r>
   </w:p>
 </w:hdr>
@@ -33932,17 +34214,15 @@
 <w:hdr xmlns:wpc="http://schemas.microsoft.com/office/word/2010/wordprocessingCanvas" xmlns:cx="http://schemas.microsoft.com/office/drawing/2014/chartex" xmlns:cx1="http://schemas.microsoft.com/office/drawing/2015/9/8/chartex" xmlns:cx2="http://schemas.microsoft.com/office/drawing/2015/10/21/chartex" xmlns:cx3="http://schemas.microsoft.com/office/drawing/2016/5/9/chartex" xmlns:cx4="http://schemas.microsoft.com/office/drawing/2016/5/10/chartex" xmlns:cx5="http://schemas.microsoft.com/office/drawing/2016/5/11/chartex" xmlns:cx6="http://schemas.microsoft.com/office/drawing/2016/5/12/chartex" xmlns:cx7="http://schemas.microsoft.com/office/drawing/2016/5/13/chartex" xmlns:cx8="http://schemas.microsoft.com/office/drawing/2016/5/14/chartex" xmlns:mc="http://schemas.openxmlformats.org/markup-compatibility/2006" xmlns:aink="http://schemas.microsoft.com/office/drawing/2016/ink" xmlns:am3d="http://schemas.microsoft.com/office/drawing/2017/model3d" xmlns:o="urn:schemas-microsoft-com:office:office" xmlns:r="http://schemas.openxmlformats.org/officeDocument/2006/relationships" xmlns:m="http://schemas.openxmlformats.org/officeDocument/2006/math" xmlns:v="urn:schemas-microsoft-com:vml" xmlns:wp14="http://schemas.microsoft.com/office/word/2010/wordprocessingDrawing" xmlns:wp="http://schemas.openxmlformats.org/drawingml/2006/wordprocessingDrawing" xmlns:w10="urn:schemas-microsoft-com:office:word" xmlns:w="http://schemas.openxmlformats.org/wordprocessingml/2006/main" xmlns:w14="http://schemas.microsoft.com/office/word/2010/wordml" xmlns:w15="http://schemas.microsoft.com/office/word/2012/wordml" xmlns:w16cex="http://schemas.microsoft.com/office/word/2018/wordml/cex" xmlns:w16cid="http://schemas.microsoft.com/office/word/2016/wordml/cid" xmlns:w16="http://schemas.microsoft.com/office/word/2018/wordml" xmlns:w16sdtdh="http://schemas.microsoft.com/office/word/2020/wordml/sdtdatahash" xmlns:w16se="http://schemas.microsoft.com/office/word/2015/wordml/symex" xmlns:wpg="http://schemas.microsoft.com/office/word/2010/wordprocessingGroup" xmlns:wpi="http://schemas.microsoft.com/office/word/2010/wordprocessingInk" xmlns:wne="http://schemas.microsoft.com/office/word/2006/wordml" xmlns:wps="http://schemas.microsoft.com/office/word/2010/wordprocessingShape" mc:Ignorable="w14 w15 w16se w16cid w16 w16cex w16sdtdh wp14">
   <w:p>
     <w:pPr>
-      <w:pStyle w:val="Header"/>
-      <w:tabs>
-        <w:tab w:val="clear" w:pos="4680"/>
-        <w:tab w:val="center" w:pos="2835"/>
-      </w:tabs>
+      <w:pStyle w:val="Footer"/>
+      <w:pBdr>
+        <w:bottom w:val="single" w:sz="6" w:space="1" w:color="auto"/>
+      </w:pBdr>
       <w:rPr>
         <w:b/>
         <w:bCs/>
         <w:sz w:val="24"/>
         <w:szCs w:val="24"/>
-        <w:u w:val="single"/>
       </w:rPr>
     </w:pPr>
     <w:r>
@@ -33951,9 +34231,8 @@
         <w:bCs/>
         <w:sz w:val="24"/>
         <w:szCs w:val="24"/>
-        <w:u w:val="single"/>
       </w:rPr>
-      <w:t>ĐỒ ÁN TỐT NGHIỆP ĐẠI HỌC</w:t>
+      <w:t>ĐỒ ÁN TỐT NGHIỆP</w:t>
     </w:r>
     <w:r>
       <w:rPr>
@@ -33961,10 +34240,8 @@
         <w:bCs/>
         <w:sz w:val="24"/>
         <w:szCs w:val="24"/>
-        <w:u w:val="single"/>
       </w:rPr>
       <w:tab/>
-      <w:t xml:space="preserve">CHƯƠNG VI: </w:t>
     </w:r>
     <w:r>
       <w:rPr>
@@ -33972,7 +34249,34 @@
         <w:bCs/>
         <w:sz w:val="24"/>
         <w:szCs w:val="24"/>
-        <w:u w:val="single"/>
+      </w:rPr>
+      <w:tab/>
+      <w:t xml:space="preserve">CHƯƠNG </w:t>
+    </w:r>
+    <w:r>
+      <w:rPr>
+        <w:b/>
+        <w:bCs/>
+        <w:sz w:val="24"/>
+        <w:szCs w:val="24"/>
+      </w:rPr>
+      <w:t>V</w:t>
+    </w:r>
+    <w:r>
+      <w:rPr>
+        <w:b/>
+        <w:bCs/>
+        <w:sz w:val="24"/>
+        <w:szCs w:val="24"/>
+      </w:rPr>
+      <w:t xml:space="preserve">I: </w:t>
+    </w:r>
+    <w:r>
+      <w:rPr>
+        <w:b/>
+        <w:bCs/>
+        <w:sz w:val="24"/>
+        <w:szCs w:val="24"/>
       </w:rPr>
       <w:t>KIỂM THỬ PHẦN MỀM</w:t>
     </w:r>
@@ -33984,17 +34288,15 @@
 <w:hdr xmlns:wpc="http://schemas.microsoft.com/office/word/2010/wordprocessingCanvas" xmlns:cx="http://schemas.microsoft.com/office/drawing/2014/chartex" xmlns:cx1="http://schemas.microsoft.com/office/drawing/2015/9/8/chartex" xmlns:cx2="http://schemas.microsoft.com/office/drawing/2015/10/21/chartex" xmlns:cx3="http://schemas.microsoft.com/office/drawing/2016/5/9/chartex" xmlns:cx4="http://schemas.microsoft.com/office/drawing/2016/5/10/chartex" xmlns:cx5="http://schemas.microsoft.com/office/drawing/2016/5/11/chartex" xmlns:cx6="http://schemas.microsoft.com/office/drawing/2016/5/12/chartex" xmlns:cx7="http://schemas.microsoft.com/office/drawing/2016/5/13/chartex" xmlns:cx8="http://schemas.microsoft.com/office/drawing/2016/5/14/chartex" xmlns:mc="http://schemas.openxmlformats.org/markup-compatibility/2006" xmlns:aink="http://schemas.microsoft.com/office/drawing/2016/ink" xmlns:am3d="http://schemas.microsoft.com/office/drawing/2017/model3d" xmlns:o="urn:schemas-microsoft-com:office:office" xmlns:r="http://schemas.openxmlformats.org/officeDocument/2006/relationships" xmlns:m="http://schemas.openxmlformats.org/officeDocument/2006/math" xmlns:v="urn:schemas-microsoft-com:vml" xmlns:wp14="http://schemas.microsoft.com/office/word/2010/wordprocessingDrawing" xmlns:wp="http://schemas.openxmlformats.org/drawingml/2006/wordprocessingDrawing" xmlns:w10="urn:schemas-microsoft-com:office:word" xmlns:w="http://schemas.openxmlformats.org/wordprocessingml/2006/main" xmlns:w14="http://schemas.microsoft.com/office/word/2010/wordml" xmlns:w15="http://schemas.microsoft.com/office/word/2012/wordml" xmlns:w16cex="http://schemas.microsoft.com/office/word/2018/wordml/cex" xmlns:w16cid="http://schemas.microsoft.com/office/word/2016/wordml/cid" xmlns:w16="http://schemas.microsoft.com/office/word/2018/wordml" xmlns:w16sdtdh="http://schemas.microsoft.com/office/word/2020/wordml/sdtdatahash" xmlns:w16se="http://schemas.microsoft.com/office/word/2015/wordml/symex" xmlns:wpg="http://schemas.microsoft.com/office/word/2010/wordprocessingGroup" xmlns:wpi="http://schemas.microsoft.com/office/word/2010/wordprocessingInk" xmlns:wne="http://schemas.microsoft.com/office/word/2006/wordml" xmlns:wps="http://schemas.microsoft.com/office/word/2010/wordprocessingShape" mc:Ignorable="w14 w15 w16se w16cid w16 w16cex w16sdtdh wp14">
   <w:p>
     <w:pPr>
-      <w:pStyle w:val="Header"/>
-      <w:tabs>
-        <w:tab w:val="clear" w:pos="4680"/>
-        <w:tab w:val="center" w:pos="2835"/>
-      </w:tabs>
+      <w:pStyle w:val="Footer"/>
+      <w:pBdr>
+        <w:bottom w:val="single" w:sz="6" w:space="1" w:color="auto"/>
+      </w:pBdr>
       <w:rPr>
         <w:b/>
         <w:bCs/>
         <w:sz w:val="24"/>
         <w:szCs w:val="24"/>
-        <w:u w:val="single"/>
       </w:rPr>
     </w:pPr>
     <w:r>
@@ -34003,9 +34305,8 @@
         <w:bCs/>
         <w:sz w:val="24"/>
         <w:szCs w:val="24"/>
-        <w:u w:val="single"/>
       </w:rPr>
-      <w:t>ĐỒ ÁN TỐT NGHIỆP ĐẠI HỌC</w:t>
+      <w:t>ĐỒ ÁN TỐT NGHIỆP</w:t>
     </w:r>
     <w:r>
       <w:rPr>
@@ -34013,10 +34314,8 @@
         <w:bCs/>
         <w:sz w:val="24"/>
         <w:szCs w:val="24"/>
-        <w:u w:val="single"/>
       </w:rPr>
       <w:tab/>
-      <w:t xml:space="preserve">CHƯƠNG VI: </w:t>
     </w:r>
     <w:r>
       <w:rPr>
@@ -34024,10 +34323,42 @@
         <w:bCs/>
         <w:sz w:val="24"/>
         <w:szCs w:val="24"/>
-        <w:u w:val="single"/>
+      </w:rPr>
+      <w:tab/>
+      <w:t xml:space="preserve">CHƯƠNG </w:t>
+    </w:r>
+    <w:r>
+      <w:rPr>
+        <w:b/>
+        <w:bCs/>
+        <w:sz w:val="24"/>
+        <w:szCs w:val="24"/>
+      </w:rPr>
+      <w:t>VI</w:t>
+    </w:r>
+    <w:r>
+      <w:rPr>
+        <w:b/>
+        <w:bCs/>
+        <w:sz w:val="24"/>
+        <w:szCs w:val="24"/>
+      </w:rPr>
+      <w:t xml:space="preserve">I: </w:t>
+    </w:r>
+    <w:r>
+      <w:rPr>
+        <w:b/>
+        <w:bCs/>
+        <w:sz w:val="24"/>
+        <w:szCs w:val="24"/>
       </w:rPr>
       <w:t>KẾT LUẬN</w:t>
     </w:r>
+  </w:p>
+  <w:p>
+    <w:pPr>
+      <w:pStyle w:val="Header"/>
+    </w:pPr>
   </w:p>
 </w:hdr>
 </file>
@@ -34036,17 +34367,15 @@
 <w:hdr xmlns:wpc="http://schemas.microsoft.com/office/word/2010/wordprocessingCanvas" xmlns:cx="http://schemas.microsoft.com/office/drawing/2014/chartex" xmlns:cx1="http://schemas.microsoft.com/office/drawing/2015/9/8/chartex" xmlns:cx2="http://schemas.microsoft.com/office/drawing/2015/10/21/chartex" xmlns:cx3="http://schemas.microsoft.com/office/drawing/2016/5/9/chartex" xmlns:cx4="http://schemas.microsoft.com/office/drawing/2016/5/10/chartex" xmlns:cx5="http://schemas.microsoft.com/office/drawing/2016/5/11/chartex" xmlns:cx6="http://schemas.microsoft.com/office/drawing/2016/5/12/chartex" xmlns:cx7="http://schemas.microsoft.com/office/drawing/2016/5/13/chartex" xmlns:cx8="http://schemas.microsoft.com/office/drawing/2016/5/14/chartex" xmlns:mc="http://schemas.openxmlformats.org/markup-compatibility/2006" xmlns:aink="http://schemas.microsoft.com/office/drawing/2016/ink" xmlns:am3d="http://schemas.microsoft.com/office/drawing/2017/model3d" xmlns:o="urn:schemas-microsoft-com:office:office" xmlns:r="http://schemas.openxmlformats.org/officeDocument/2006/relationships" xmlns:m="http://schemas.openxmlformats.org/officeDocument/2006/math" xmlns:v="urn:schemas-microsoft-com:vml" xmlns:wp14="http://schemas.microsoft.com/office/word/2010/wordprocessingDrawing" xmlns:wp="http://schemas.openxmlformats.org/drawingml/2006/wordprocessingDrawing" xmlns:w10="urn:schemas-microsoft-com:office:word" xmlns:w="http://schemas.openxmlformats.org/wordprocessingml/2006/main" xmlns:w14="http://schemas.microsoft.com/office/word/2010/wordml" xmlns:w15="http://schemas.microsoft.com/office/word/2012/wordml" xmlns:w16cex="http://schemas.microsoft.com/office/word/2018/wordml/cex" xmlns:w16cid="http://schemas.microsoft.com/office/word/2016/wordml/cid" xmlns:w16="http://schemas.microsoft.com/office/word/2018/wordml" xmlns:w16sdtdh="http://schemas.microsoft.com/office/word/2020/wordml/sdtdatahash" xmlns:w16se="http://schemas.microsoft.com/office/word/2015/wordml/symex" xmlns:wpg="http://schemas.microsoft.com/office/word/2010/wordprocessingGroup" xmlns:wpi="http://schemas.microsoft.com/office/word/2010/wordprocessingInk" xmlns:wne="http://schemas.microsoft.com/office/word/2006/wordml" xmlns:wps="http://schemas.microsoft.com/office/word/2010/wordprocessingShape" mc:Ignorable="w14 w15 w16se w16cid w16 w16cex w16sdtdh wp14">
   <w:p>
     <w:pPr>
-      <w:pStyle w:val="Header"/>
-      <w:tabs>
-        <w:tab w:val="clear" w:pos="4680"/>
-        <w:tab w:val="center" w:pos="2835"/>
-      </w:tabs>
+      <w:pStyle w:val="Footer"/>
+      <w:pBdr>
+        <w:bottom w:val="single" w:sz="6" w:space="1" w:color="auto"/>
+      </w:pBdr>
       <w:rPr>
         <w:b/>
         <w:bCs/>
         <w:sz w:val="24"/>
         <w:szCs w:val="24"/>
-        <w:u w:val="single"/>
       </w:rPr>
     </w:pPr>
     <w:r>
@@ -34055,9 +34384,8 @@
         <w:bCs/>
         <w:sz w:val="24"/>
         <w:szCs w:val="24"/>
-        <w:u w:val="single"/>
       </w:rPr>
-      <w:t>ĐỒ ÁN TỐT NGHIỆP ĐẠI HỌC</w:t>
+      <w:t>ĐỒ ÁN TỐT NGHIỆP</w:t>
     </w:r>
     <w:r>
       <w:rPr>
@@ -34065,9 +34393,25 @@
         <w:bCs/>
         <w:sz w:val="24"/>
         <w:szCs w:val="24"/>
-        <w:u w:val="single"/>
       </w:rPr>
       <w:tab/>
+    </w:r>
+    <w:r>
+      <w:rPr>
+        <w:b/>
+        <w:bCs/>
+        <w:sz w:val="24"/>
+        <w:szCs w:val="24"/>
+      </w:rPr>
+      <w:tab/>
+    </w:r>
+    <w:r>
+      <w:rPr>
+        <w:b/>
+        <w:bCs/>
+        <w:sz w:val="24"/>
+        <w:szCs w:val="24"/>
+      </w:rPr>
       <w:t>DANH MỤC TÀI LIỆU THAM KHẢO</w:t>
     </w:r>
   </w:p>
@@ -34097,7 +34441,7 @@
         <v:path o:extrusionok="f" gradientshapeok="t" o:connecttype="rect"/>
         <o:lock v:ext="edit" aspectratio="t"/>
       </v:shapetype>
-      <v:shape id="_x0000_i1096" type="#_x0000_t75" style="width:11.25pt;height:11.25pt" o:bullet="t">
+      <v:shape id="_x0000_i1082" type="#_x0000_t75" style="width:11pt;height:11pt" o:bullet="t">
         <v:imagedata r:id="rId1" o:title="msoFA4D"/>
       </v:shape>
     </w:pict>

</xml_diff>

<commit_message>
update quản lý chi tiết thực đon
</commit_message>
<xml_diff>
--- a/Báo cáo đồ án tốt nghiệp.docx
+++ b/Báo cáo đồ án tốt nghiệp.docx
@@ -5085,6 +5085,7 @@
         <w:rPr>
           <w:b/>
           <w:bCs/>
+          <w:noProof/>
           <w:lang w:val="vi-VN"/>
         </w:rPr>
         <w:drawing>
@@ -14739,14 +14740,6 @@
                 <w:lang w:val="vi-VN"/>
               </w:rPr>
             </w:pPr>
-            <w:r>
-              <w:rPr>
-                <w:sz w:val="26"/>
-                <w:szCs w:val="26"/>
-                <w:lang w:val="vi-VN"/>
-              </w:rPr>
-              <w:t>X</w:t>
-            </w:r>
           </w:p>
         </w:tc>
       </w:tr>
@@ -17194,14 +17187,6 @@
                 <w:lang w:val="vi-VN"/>
               </w:rPr>
             </w:pPr>
-            <w:r>
-              <w:rPr>
-                <w:sz w:val="26"/>
-                <w:szCs w:val="26"/>
-                <w:lang w:val="vi-VN"/>
-              </w:rPr>
-              <w:t>X</w:t>
-            </w:r>
           </w:p>
         </w:tc>
       </w:tr>
@@ -28844,23 +28829,7 @@
                 <w:szCs w:val="26"/>
                 <w:lang w:val="vi-VN"/>
               </w:rPr>
-              <w:t>varchar(</w:t>
-            </w:r>
-            <w:r>
-              <w:rPr>
-                <w:sz w:val="26"/>
-                <w:szCs w:val="26"/>
-                <w:lang w:val="vi-VN"/>
-              </w:rPr>
-              <w:t>1</w:t>
-            </w:r>
-            <w:r>
-              <w:rPr>
-                <w:sz w:val="26"/>
-                <w:szCs w:val="26"/>
-                <w:lang w:val="vi-VN"/>
-              </w:rPr>
-              <w:t>0)</w:t>
+              <w:t>varchar(10)</w:t>
             </w:r>
           </w:p>
         </w:tc>
@@ -36083,7 +36052,7 @@
         <v:path o:extrusionok="f" gradientshapeok="t" o:connecttype="rect"/>
         <o:lock v:ext="edit" aspectratio="t"/>
       </v:shapetype>
-      <v:shape id="_x0000_i1174" type="#_x0000_t75" style="width:10.9pt;height:10.9pt" o:bullet="t">
+      <v:shape id="_x0000_i1047" type="#_x0000_t75" style="width:10.9pt;height:10.9pt" o:bullet="t">
         <v:imagedata r:id="rId1" o:title="msoFA4D"/>
       </v:shape>
     </w:pict>

</xml_diff>

<commit_message>
update word báo cáo
</commit_message>
<xml_diff>
--- a/Báo cáo đồ án tốt nghiệp.docx
+++ b/Báo cáo đồ án tốt nghiệp.docx
@@ -3430,13 +3430,7 @@
           <w:lang w:val="vi-VN"/>
         </w:rPr>
         <w:lastRenderedPageBreak/>
-        <w:t>Một hệ thống xây dựng linh hoạt dựa trên Gradle</w:t>
-      </w:r>
-      <w:r>
-        <w:rPr>
-          <w:lang w:val="vi-VN"/>
-        </w:rPr>
-        <w:t>.</w:t>
+        <w:t>Một hệ thống xây dựng linh hoạt dựa trên Gradle.</w:t>
       </w:r>
     </w:p>
     <w:p>
@@ -3455,13 +3449,7 @@
         <w:rPr>
           <w:lang w:val="vi-VN"/>
         </w:rPr>
-        <w:t>Một trình mô phỏng nhanh và nhiều tính năng</w:t>
-      </w:r>
-      <w:r>
-        <w:rPr>
-          <w:lang w:val="vi-VN"/>
-        </w:rPr>
-        <w:t>.</w:t>
+        <w:t>Một trình mô phỏng nhanh và nhiều tính năng.</w:t>
       </w:r>
     </w:p>
     <w:p>
@@ -3480,13 +3468,7 @@
         <w:rPr>
           <w:lang w:val="vi-VN"/>
         </w:rPr>
-        <w:t>Một môi trường hợp nhất nơi bạn có thể phát triển cho mọi thiết bị Android</w:t>
-      </w:r>
-      <w:r>
-        <w:rPr>
-          <w:lang w:val="vi-VN"/>
-        </w:rPr>
-        <w:t>.</w:t>
+        <w:t>Một môi trường hợp nhất nơi bạn có thể phát triển cho mọi thiết bị Android.</w:t>
       </w:r>
     </w:p>
     <w:p>
@@ -3505,13 +3487,7 @@
         <w:rPr>
           <w:lang w:val="vi-VN"/>
         </w:rPr>
-        <w:t>Áp dụng thay đổi để đẩy mã và tài nguyên cần thay đổi vào ứng dụng đang chạy mà không cần khởi động lại ứng dụng</w:t>
-      </w:r>
-      <w:r>
-        <w:rPr>
-          <w:lang w:val="vi-VN"/>
-        </w:rPr>
-        <w:t>.</w:t>
+        <w:t>Áp dụng thay đổi để đẩy mã và tài nguyên cần thay đổi vào ứng dụng đang chạy mà không cần khởi động lại ứng dụng.</w:t>
       </w:r>
     </w:p>
     <w:p>
@@ -3530,13 +3506,7 @@
         <w:rPr>
           <w:lang w:val="vi-VN"/>
         </w:rPr>
-        <w:t>Mã mẫu và tích hợp GitHub để giúp bạn xây dựng các tính năng ứng dụng phổ biến cũng như nhập mã mẫu</w:t>
-      </w:r>
-      <w:r>
-        <w:rPr>
-          <w:lang w:val="vi-VN"/>
-        </w:rPr>
-        <w:t>.</w:t>
+        <w:t>Mã mẫu và tích hợp GitHub để giúp bạn xây dựng các tính năng ứng dụng phổ biến cũng như nhập mã mẫu.</w:t>
       </w:r>
     </w:p>
     <w:p>
@@ -3555,13 +3525,7 @@
         <w:rPr>
           <w:lang w:val="vi-VN"/>
         </w:rPr>
-        <w:t>Đa dạng khung và công cụ thử nghiệm</w:t>
-      </w:r>
-      <w:r>
-        <w:rPr>
-          <w:lang w:val="vi-VN"/>
-        </w:rPr>
-        <w:t>.</w:t>
+        <w:t>Đa dạng khung và công cụ thử nghiệm.</w:t>
       </w:r>
     </w:p>
     <w:p>
@@ -3580,13 +3544,7 @@
         <w:rPr>
           <w:lang w:val="vi-VN"/>
         </w:rPr>
-        <w:t>Công cụ tìm lỗi mã nguồn (lint) để nắm bắt hiệu suất, khả năng hữu dụng, khả năng tương thích với phiên bản và các vấn đề khác</w:t>
-      </w:r>
-      <w:r>
-        <w:rPr>
-          <w:lang w:val="vi-VN"/>
-        </w:rPr>
-        <w:t>.</w:t>
+        <w:t>Công cụ tìm lỗi mã nguồn (lint) để nắm bắt hiệu suất, khả năng hữu dụng, khả năng tương thích với phiên bản và các vấn đề khác.</w:t>
       </w:r>
     </w:p>
     <w:p>
@@ -3605,13 +3563,7 @@
         <w:rPr>
           <w:lang w:val="vi-VN"/>
         </w:rPr>
-        <w:t>Hỗ trợ C++ và NDK</w:t>
-      </w:r>
-      <w:r>
-        <w:rPr>
-          <w:lang w:val="vi-VN"/>
-        </w:rPr>
-        <w:t>.</w:t>
+        <w:t>Hỗ trợ C++ và NDK.</w:t>
       </w:r>
     </w:p>
     <w:p>
@@ -3630,13 +3582,7 @@
         <w:rPr>
           <w:lang w:val="vi-VN"/>
         </w:rPr>
-        <w:t>Tích hợp sẵn tính năng hỗ trợ Google Cloud Platform, giúp dễ dàng tích hợp Google Cloud Messaging và App Engine</w:t>
-      </w:r>
-      <w:r>
-        <w:rPr>
-          <w:lang w:val="vi-VN"/>
-        </w:rPr>
-        <w:t>.</w:t>
+        <w:t>Tích hợp sẵn tính năng hỗ trợ Google Cloud Platform, giúp dễ dàng tích hợp Google Cloud Messaging và App Engine.</w:t>
       </w:r>
     </w:p>
     <w:p>
@@ -5013,19 +4959,7 @@
         <w:rPr>
           <w:lang w:val="vi-VN"/>
         </w:rPr>
-        <w:t>C# (hay C sharp) là một ngôn ngữ lập trình đơn giản, được phát triển bởi đội ngũ kỹ sư của Microsoft vào năm 2000. C# là ngôn ngữ lập trình hiện đại, hướng đối</w:t>
-      </w:r>
-      <w:r>
-        <w:rPr>
-          <w:lang w:val="vi-VN"/>
-        </w:rPr>
-        <w:t xml:space="preserve"> </w:t>
-      </w:r>
-      <w:r>
-        <w:rPr>
-          <w:lang w:val="vi-VN"/>
-        </w:rPr>
-        <w:t>tượng và được xây dựng trên nền tảng của hai ngôn ngữ mạnh nhất là C++ và Java.</w:t>
+        <w:t>C# (hay C sharp) là một ngôn ngữ lập trình đơn giản, được phát triển bởi đội ngũ kỹ sư của Microsoft vào năm 2000. C# là ngôn ngữ lập trình hiện đại, hướng đối tượng và được xây dựng trên nền tảng của hai ngôn ngữ mạnh nhất là C++ và Java.</w:t>
       </w:r>
     </w:p>
     <w:p>
@@ -5194,13 +5128,7 @@
           <w:lang w:val="vi-VN"/>
         </w:rPr>
         <w:lastRenderedPageBreak/>
-        <w:t>Ư</w:t>
-      </w:r>
-      <w:r>
-        <w:rPr>
-          <w:lang w:val="vi-VN"/>
-        </w:rPr>
-        <w:t>u điểm nổi bật của ngôn ngữ lập trình Kotlin: Code ngắn gọn và dễ hiểu, Kotlin không bị lỗi NullPointerException, Kotlin có khả năng tương tác cao, Kotlin được hỗ trợ ưu tiên hỗ trong Android Studio và IDE…</w:t>
+        <w:t>Ưu điểm nổi bật của ngôn ngữ lập trình Kotlin: Code ngắn gọn và dễ hiểu, Kotlin không bị lỗi NullPointerException, Kotlin có khả năng tương tác cao, Kotlin được hỗ trợ ưu tiên hỗ trong Android Studio và IDE…</w:t>
       </w:r>
     </w:p>
     <w:p>
@@ -5864,13 +5792,7 @@
         <w:rPr>
           <w:lang w:val="vi-VN"/>
         </w:rPr>
-        <w:t>J</w:t>
-      </w:r>
-      <w:r>
-        <w:rPr>
-          <w:lang w:val="vi-VN"/>
-        </w:rPr>
-        <w:t>etpack là một tập hợp các software components Android giúp bạn phát triển các ứng dụng Android tuyệt vời dễ dàng hơn. Các thành phần này giúp bạn thực hiện theo các phương pháp hay nhất, giải phóng bạn khỏi viết mã soạn sẵn và đơn giản hóa các tác vụ phức tạp, vì vậy bạn có thể tập trung vào mã mà bạn quan tâm.</w:t>
+        <w:t>Jetpack là một tập hợp các software components Android giúp bạn phát triển các ứng dụng Android tuyệt vời dễ dàng hơn. Các thành phần này giúp bạn thực hiện theo các phương pháp hay nhất, giải phóng bạn khỏi viết mã soạn sẵn và đơn giản hóa các tác vụ phức tạp, vì vậy bạn có thể tập trung vào mã mà bạn quan tâm.</w:t>
       </w:r>
     </w:p>
     <w:p>
@@ -5908,13 +5830,7 @@
         <w:rPr>
           <w:lang w:val="vi-VN"/>
         </w:rPr>
-        <w:t>Android Jetpack ra đời với 3 tiêu chí sau</w:t>
-      </w:r>
-      <w:r>
-        <w:rPr>
-          <w:lang w:val="vi-VN"/>
-        </w:rPr>
-        <w:t>:</w:t>
+        <w:t>Android Jetpack ra đời với 3 tiêu chí sau:</w:t>
       </w:r>
     </w:p>
     <w:p>
@@ -5933,13 +5849,7 @@
         <w:rPr>
           <w:lang w:val="vi-VN"/>
         </w:rPr>
-        <w:t xml:space="preserve">Tăng tốc độ phát triển: </w:t>
-      </w:r>
-      <w:r>
-        <w:rPr>
-          <w:lang w:val="vi-VN"/>
-        </w:rPr>
-        <w:t>Các components được chấp nhận riêng lẻ nhưng được xây dựng để làm việc cùng nhau trong khi tận dụng các tính năng ngôn ngữ Kotlin giúp bạn làm việc hiệu quả hơn.</w:t>
+        <w:t>Tăng tốc độ phát triển: Các components được chấp nhận riêng lẻ nhưng được xây dựng để làm việc cùng nhau trong khi tận dụng các tính năng ngôn ngữ Kotlin giúp bạn làm việc hiệu quả hơn.</w:t>
       </w:r>
     </w:p>
     <w:p>
@@ -5958,13 +5868,7 @@
         <w:rPr>
           <w:lang w:val="vi-VN"/>
         </w:rPr>
-        <w:t xml:space="preserve">Loại bỏ boilerplate code: </w:t>
-      </w:r>
-      <w:r>
-        <w:rPr>
-          <w:lang w:val="vi-VN"/>
-        </w:rPr>
-        <w:t>Android Jetpack quản lý các hoạt động nhàm chán như các tác vụ nền, điều hướng và quản lý vòng đời, vì vậy bạn có thể tập trung vào những gì làm cho ứng dụng của bạn trở nên tuyệt vời.</w:t>
+        <w:t>Loại bỏ boilerplate code: Android Jetpack quản lý các hoạt động nhàm chán như các tác vụ nền, điều hướng và quản lý vòng đời, vì vậy bạn có thể tập trung vào những gì làm cho ứng dụng của bạn trở nên tuyệt vời.</w:t>
       </w:r>
     </w:p>
     <w:p>
@@ -5983,13 +5887,7 @@
         <w:rPr>
           <w:lang w:val="vi-VN"/>
         </w:rPr>
-        <w:t xml:space="preserve">Mạnh mẽ, chất lượng: </w:t>
-      </w:r>
-      <w:r>
-        <w:rPr>
-          <w:lang w:val="vi-VN"/>
-        </w:rPr>
-        <w:t>Được xây dựng xung quanh các phương pháp thiết kế hiện đại, các thành phần Android Jetpack cho phép ít sự cố hơn và ít bộ nhớ bị rò rỉ hơn với khả năng tương thích ngược.</w:t>
+        <w:t>Mạnh mẽ, chất lượng: Được xây dựng xung quanh các phương pháp thiết kế hiện đại, các thành phần Android Jetpack cho phép ít sự cố hơn và ít bộ nhớ bị rò rỉ hơn với khả năng tương thích ngược.</w:t>
       </w:r>
     </w:p>
     <w:p>
@@ -6756,13 +6654,7 @@
         <w:rPr>
           <w:lang w:val="vi-VN"/>
         </w:rPr>
-        <w:t>Chức năng quan trọng nhất của REST là quy định cách sử dụng các HTTP method (như GET, POST, PUT, DELETE…) và cách định dạng các URL cho ứng dụng web để quản các resource. RESTful không quy định logic code ứng dụng và không giới hạn bởi ngôn ngữ lập trình ứng dụng, bất kỳ ngôn ngữ hoặc framework nào cũng có thể sử dụng để thiết kế một RESTful API</w:t>
-      </w:r>
-      <w:r>
-        <w:rPr>
-          <w:lang w:val="vi-VN"/>
-        </w:rPr>
-        <w:t>.</w:t>
+        <w:t>Chức năng quan trọng nhất của REST là quy định cách sử dụng các HTTP method (như GET, POST, PUT, DELETE…) và cách định dạng các URL cho ứng dụng web để quản các resource. RESTful không quy định logic code ứng dụng và không giới hạn bởi ngôn ngữ lập trình ứng dụng, bất kỳ ngôn ngữ hoặc framework nào cũng có thể sử dụng để thiết kế một RESTful API.</w:t>
       </w:r>
     </w:p>
     <w:p>
@@ -7034,10 +6926,10 @@
           <w:lang w:val="vi-VN"/>
         </w:rPr>
         <w:drawing>
-          <wp:inline distT="0" distB="0" distL="0" distR="0" wp14:anchorId="4C5A5094" wp14:editId="058E8DE4">
-            <wp:extent cx="5760085" cy="3931285"/>
-            <wp:effectExtent l="0" t="0" r="0" b="0"/>
-            <wp:docPr id="12" name="Picture 12"/>
+          <wp:inline distT="0" distB="0" distL="0" distR="0" wp14:anchorId="00CD9317" wp14:editId="7E6F41C7">
+            <wp:extent cx="5760085" cy="4264025"/>
+            <wp:effectExtent l="0" t="0" r="0" b="3175"/>
+            <wp:docPr id="5" name="Picture 5"/>
             <wp:cNvGraphicFramePr>
               <a:graphicFrameLocks xmlns:a="http://schemas.openxmlformats.org/drawingml/2006/main" noChangeAspect="1"/>
             </wp:cNvGraphicFramePr>
@@ -7045,7 +6937,7 @@
               <a:graphicData uri="http://schemas.openxmlformats.org/drawingml/2006/picture">
                 <pic:pic xmlns:pic="http://schemas.openxmlformats.org/drawingml/2006/picture">
                   <pic:nvPicPr>
-                    <pic:cNvPr id="12" name="Picture 12"/>
+                    <pic:cNvPr id="5" name="Picture 5"/>
                     <pic:cNvPicPr/>
                   </pic:nvPicPr>
                   <pic:blipFill>
@@ -7063,7 +6955,7 @@
                   <pic:spPr>
                     <a:xfrm>
                       <a:off x="0" y="0"/>
-                      <a:ext cx="5760085" cy="3931285"/>
+                      <a:ext cx="5760085" cy="4264025"/>
                     </a:xfrm>
                     <a:prstGeom prst="rect">
                       <a:avLst/>
@@ -7683,6 +7575,7 @@
           <w:szCs w:val="26"/>
           <w:lang w:val="vi-VN"/>
         </w:rPr>
+        <w:lastRenderedPageBreak/>
         <w:t>THUCDON (</w:t>
       </w:r>
       <w:r>
@@ -7808,7 +7701,6 @@
           <w:szCs w:val="26"/>
           <w:lang w:val="vi-VN"/>
         </w:rPr>
-        <w:lastRenderedPageBreak/>
         <w:t>CT_MONAN (</w:t>
       </w:r>
       <w:r>
@@ -8775,6 +8667,7 @@
       <w:pPr>
         <w:pStyle w:val="ListParagraph"/>
         <w:ind w:left="0"/>
+        <w:jc w:val="center"/>
         <w:rPr>
           <w:b/>
           <w:bCs/>
@@ -8785,14 +8678,14 @@
         <w:rPr>
           <w:b/>
           <w:bCs/>
-          <w:noProof/>
-          <w:lang w:val="vi-VN"/>
-        </w:rPr>
+          <w:lang w:val="vi-VN"/>
+        </w:rPr>
+        <w:lastRenderedPageBreak/>
         <w:drawing>
-          <wp:inline distT="0" distB="0" distL="0" distR="0" wp14:anchorId="1AFF3097" wp14:editId="70886CDD">
-            <wp:extent cx="5760085" cy="3544570"/>
-            <wp:effectExtent l="0" t="0" r="0" b="0"/>
-            <wp:docPr id="3" name="Picture 3"/>
+          <wp:inline distT="0" distB="0" distL="0" distR="0" wp14:anchorId="70622942" wp14:editId="0620BFD4">
+            <wp:extent cx="9239659" cy="4949343"/>
+            <wp:effectExtent l="0" t="7620" r="0" b="0"/>
+            <wp:docPr id="10" name="Picture 10"/>
             <wp:cNvGraphicFramePr>
               <a:graphicFrameLocks xmlns:a="http://schemas.openxmlformats.org/drawingml/2006/main" noChangeAspect="1"/>
             </wp:cNvGraphicFramePr>
@@ -8810,9 +8703,9 @@
                     </a:stretch>
                   </pic:blipFill>
                   <pic:spPr>
-                    <a:xfrm>
+                    <a:xfrm rot="5400000">
                       <a:off x="0" y="0"/>
-                      <a:ext cx="5760085" cy="3544570"/>
+                      <a:ext cx="9273702" cy="4967578"/>
                     </a:xfrm>
                     <a:prstGeom prst="rect">
                       <a:avLst/>
@@ -8941,7 +8834,6 @@
                 <w:szCs w:val="26"/>
                 <w:lang w:val="vi-VN"/>
               </w:rPr>
-              <w:lastRenderedPageBreak/>
               <w:t>STT</w:t>
             </w:r>
           </w:p>
@@ -12211,6 +12103,7 @@
                 <w:szCs w:val="26"/>
                 <w:lang w:val="vi-VN"/>
               </w:rPr>
+              <w:lastRenderedPageBreak/>
               <w:t>1</w:t>
             </w:r>
           </w:p>
@@ -12595,7 +12488,6 @@
                 <w:szCs w:val="26"/>
                 <w:lang w:val="vi-VN"/>
               </w:rPr>
-              <w:lastRenderedPageBreak/>
               <w:t>3</w:t>
             </w:r>
           </w:p>
@@ -15778,6 +15670,7 @@
           <w:szCs w:val="26"/>
           <w:lang w:val="vi-VN"/>
         </w:rPr>
+        <w:lastRenderedPageBreak/>
         <w:t>NGUYENLIEU (</w:t>
       </w:r>
       <w:r>
@@ -15856,7 +15749,6 @@
                 <w:szCs w:val="26"/>
                 <w:lang w:val="vi-VN"/>
               </w:rPr>
-              <w:lastRenderedPageBreak/>
               <w:t>STT</w:t>
             </w:r>
           </w:p>
@@ -19197,6 +19089,7 @@
                 <w:szCs w:val="26"/>
                 <w:lang w:val="vi-VN"/>
               </w:rPr>
+              <w:lastRenderedPageBreak/>
               <w:t>6</w:t>
             </w:r>
           </w:p>
@@ -19295,7 +19188,6 @@
                 <w:szCs w:val="26"/>
                 <w:lang w:val="vi-VN"/>
               </w:rPr>
-              <w:lastRenderedPageBreak/>
               <w:t>loại món ăn</w:t>
             </w:r>
           </w:p>
@@ -41280,7 +41172,7 @@
 <w:numbering xmlns:wpc="http://schemas.microsoft.com/office/word/2010/wordprocessingCanvas" xmlns:cx="http://schemas.microsoft.com/office/drawing/2014/chartex" xmlns:cx1="http://schemas.microsoft.com/office/drawing/2015/9/8/chartex" xmlns:cx2="http://schemas.microsoft.com/office/drawing/2015/10/21/chartex" xmlns:cx3="http://schemas.microsoft.com/office/drawing/2016/5/9/chartex" xmlns:cx4="http://schemas.microsoft.com/office/drawing/2016/5/10/chartex" xmlns:cx5="http://schemas.microsoft.com/office/drawing/2016/5/11/chartex" xmlns:cx6="http://schemas.microsoft.com/office/drawing/2016/5/12/chartex" xmlns:cx7="http://schemas.microsoft.com/office/drawing/2016/5/13/chartex" xmlns:cx8="http://schemas.microsoft.com/office/drawing/2016/5/14/chartex" xmlns:mc="http://schemas.openxmlformats.org/markup-compatibility/2006" xmlns:aink="http://schemas.microsoft.com/office/drawing/2016/ink" xmlns:am3d="http://schemas.microsoft.com/office/drawing/2017/model3d" xmlns:o="urn:schemas-microsoft-com:office:office" xmlns:r="http://schemas.openxmlformats.org/officeDocument/2006/relationships" xmlns:m="http://schemas.openxmlformats.org/officeDocument/2006/math" xmlns:v="urn:schemas-microsoft-com:vml" xmlns:wp14="http://schemas.microsoft.com/office/word/2010/wordprocessingDrawing" xmlns:wp="http://schemas.openxmlformats.org/drawingml/2006/wordprocessingDrawing" xmlns:w10="urn:schemas-microsoft-com:office:word" xmlns:w="http://schemas.openxmlformats.org/wordprocessingml/2006/main" xmlns:w14="http://schemas.microsoft.com/office/word/2010/wordml" xmlns:w15="http://schemas.microsoft.com/office/word/2012/wordml" xmlns:w16cex="http://schemas.microsoft.com/office/word/2018/wordml/cex" xmlns:w16cid="http://schemas.microsoft.com/office/word/2016/wordml/cid" xmlns:w16="http://schemas.microsoft.com/office/word/2018/wordml" xmlns:w16sdtdh="http://schemas.microsoft.com/office/word/2020/wordml/sdtdatahash" xmlns:w16se="http://schemas.microsoft.com/office/word/2015/wordml/symex" xmlns:wpg="http://schemas.microsoft.com/office/word/2010/wordprocessingGroup" xmlns:wpi="http://schemas.microsoft.com/office/word/2010/wordprocessingInk" xmlns:wne="http://schemas.microsoft.com/office/word/2006/wordml" xmlns:wps="http://schemas.microsoft.com/office/word/2010/wordprocessingShape" mc:Ignorable="w14 w15 w16se w16cid w16 w16cex w16sdtdh wp14">
   <w:numPicBullet w:numPicBulletId="0">
     <w:pict>
-      <v:shapetype w14:anchorId="3D98DBA6" id="_x0000_t75" coordsize="21600,21600" o:spt="75" o:preferrelative="t" path="m@4@5l@4@11@9@11@9@5xe" filled="f" stroked="f">
+      <v:shapetype id="_x0000_t75" coordsize="21600,21600" o:spt="75" o:preferrelative="t" path="m@4@5l@4@11@9@11@9@5xe" filled="f" stroked="f">
         <v:stroke joinstyle="miter"/>
         <v:formulas>
           <v:f eqn="if lineDrawn pixelLineWidth 0"/>
@@ -41299,7 +41191,7 @@
         <v:path o:extrusionok="f" gradientshapeok="t" o:connecttype="rect"/>
         <o:lock v:ext="edit" aspectratio="t"/>
       </v:shapetype>
-      <v:shape id="_x0000_i1503" type="#_x0000_t75" style="width:12pt;height:12pt" o:bullet="t">
+      <v:shape id="_x0000_i1047" type="#_x0000_t75" style="width:12pt;height:12pt" o:bullet="t">
         <v:imagedata r:id="rId1" o:title="msoFA4D"/>
       </v:shape>
     </w:pict>
@@ -45973,6 +45865,7 @@
   <w:style w:type="character" w:default="1" w:styleId="DefaultParagraphFont">
     <w:name w:val="Default Paragraph Font"/>
     <w:uiPriority w:val="1"/>
+    <w:semiHidden/>
     <w:unhideWhenUsed/>
   </w:style>
   <w:style w:type="table" w:default="1" w:styleId="TableNormal">

</xml_diff>

<commit_message>
update báo cáo word
</commit_message>
<xml_diff>
--- a/Báo cáo đồ án tốt nghiệp.docx
+++ b/Báo cáo đồ án tốt nghiệp.docx
@@ -1111,6 +1111,7 @@
         <w:rPr>
           <w:b/>
           <w:szCs w:val="26"/>
+          <w:lang w:val="vi-VN"/>
         </w:rPr>
         <w:t xml:space="preserve"> – 2023</w:t>
       </w:r>
@@ -2018,6 +2019,7 @@
         <w:rPr>
           <w:b/>
           <w:szCs w:val="26"/>
+          <w:lang w:val="vi-VN"/>
         </w:rPr>
         <w:t xml:space="preserve"> – 2023</w:t>
       </w:r>
@@ -8834,6 +8836,7 @@
       <w:r>
         <w:rPr>
           <w:szCs w:val="26"/>
+          <w:lang w:val="vi-VN"/>
         </w:rPr>
         <w:t xml:space="preserve"> </w:t>
       </w:r>
@@ -8943,10 +8946,10 @@
         </w:rPr>
         <w:lastRenderedPageBreak/>
         <w:drawing>
-          <wp:inline distT="0" distB="0" distL="0" distR="0" wp14:anchorId="00CD9317" wp14:editId="7E6F41C7">
-            <wp:extent cx="5760085" cy="4264025"/>
-            <wp:effectExtent l="0" t="0" r="0" b="3175"/>
-            <wp:docPr id="5" name="Picture 5"/>
+          <wp:inline distT="0" distB="0" distL="0" distR="0" wp14:anchorId="5E5CC612" wp14:editId="78285BEA">
+            <wp:extent cx="5760085" cy="4080510"/>
+            <wp:effectExtent l="0" t="0" r="0" b="0"/>
+            <wp:docPr id="12" name="Picture 12"/>
             <wp:cNvGraphicFramePr>
               <a:graphicFrameLocks xmlns:a="http://schemas.openxmlformats.org/drawingml/2006/main" noChangeAspect="1"/>
             </wp:cNvGraphicFramePr>
@@ -8954,7 +8957,7 @@
               <a:graphicData uri="http://schemas.openxmlformats.org/drawingml/2006/picture">
                 <pic:pic xmlns:pic="http://schemas.openxmlformats.org/drawingml/2006/picture">
                   <pic:nvPicPr>
-                    <pic:cNvPr id="5" name="Picture 5"/>
+                    <pic:cNvPr id="12" name="Picture 12"/>
                     <pic:cNvPicPr/>
                   </pic:nvPicPr>
                   <pic:blipFill>
@@ -8972,7 +8975,7 @@
                   <pic:spPr>
                     <a:xfrm>
                       <a:off x="0" y="0"/>
-                      <a:ext cx="5760085" cy="4264025"/>
+                      <a:ext cx="5760085" cy="4080510"/>
                     </a:xfrm>
                     <a:prstGeom prst="rect">
                       <a:avLst/>
@@ -10111,7 +10114,21 @@
           <w:szCs w:val="26"/>
           <w:lang w:val="vi-VN"/>
         </w:rPr>
-        <w:t>, GIA, GIASAUTHUE</w:t>
+        <w:t>,</w:t>
+      </w:r>
+      <w:r>
+        <w:rPr>
+          <w:szCs w:val="26"/>
+          <w:lang w:val="vi-VN"/>
+        </w:rPr>
+        <w:t xml:space="preserve"> GIODAT, TRANGTHAI,</w:t>
+      </w:r>
+      <w:r>
+        <w:rPr>
+          <w:szCs w:val="26"/>
+          <w:lang w:val="vi-VN"/>
+        </w:rPr>
+        <w:t xml:space="preserve"> GIA, GIASAUTHUE</w:t>
       </w:r>
       <w:r>
         <w:rPr>
@@ -10409,22 +10426,7 @@
           <w:szCs w:val="26"/>
           <w:lang w:val="vi-VN"/>
         </w:rPr>
-        <w:t xml:space="preserve">, NGAY, </w:t>
-      </w:r>
-      <w:r>
-        <w:rPr>
-          <w:color w:val="FF0000"/>
-          <w:szCs w:val="26"/>
-          <w:lang w:val="vi-VN"/>
-        </w:rPr>
-        <w:t>MAHD</w:t>
-      </w:r>
-      <w:r>
-        <w:rPr>
-          <w:szCs w:val="26"/>
-          <w:lang w:val="vi-VN"/>
-        </w:rPr>
-        <w:t>)</w:t>
+        <w:t>, NGAY)</w:t>
       </w:r>
     </w:p>
     <w:p>
@@ -10625,6 +10627,78 @@
     <w:p>
       <w:pPr>
         <w:pStyle w:val="ListParagraph"/>
+        <w:numPr>
+          <w:ilvl w:val="0"/>
+          <w:numId w:val="10"/>
+        </w:numPr>
+        <w:spacing w:before="60" w:after="60"/>
+        <w:ind w:left="1276" w:hanging="295"/>
+        <w:rPr>
+          <w:szCs w:val="26"/>
+          <w:lang w:val="vi-VN"/>
+        </w:rPr>
+      </w:pPr>
+      <w:r>
+        <w:rPr>
+          <w:szCs w:val="26"/>
+          <w:lang w:val="vi-VN"/>
+        </w:rPr>
+        <w:t>CT_HOADON (</w:t>
+      </w:r>
+      <w:r>
+        <w:rPr>
+          <w:b/>
+          <w:bCs/>
+          <w:szCs w:val="26"/>
+          <w:u w:val="single"/>
+          <w:lang w:val="vi-VN"/>
+        </w:rPr>
+        <w:t>IDCTHD</w:t>
+      </w:r>
+      <w:r>
+        <w:rPr>
+          <w:szCs w:val="26"/>
+          <w:lang w:val="vi-VN"/>
+        </w:rPr>
+        <w:t xml:space="preserve">, </w:t>
+      </w:r>
+      <w:r>
+        <w:rPr>
+          <w:color w:val="FF0000"/>
+          <w:szCs w:val="26"/>
+          <w:u w:val="single"/>
+          <w:lang w:val="vi-VN"/>
+        </w:rPr>
+        <w:t>IDPD</w:t>
+      </w:r>
+      <w:r>
+        <w:rPr>
+          <w:szCs w:val="26"/>
+          <w:u w:val="single"/>
+          <w:lang w:val="vi-VN"/>
+        </w:rPr>
+        <w:t xml:space="preserve">, </w:t>
+      </w:r>
+      <w:r>
+        <w:rPr>
+          <w:color w:val="FF0000"/>
+          <w:szCs w:val="26"/>
+          <w:u w:val="single"/>
+          <w:lang w:val="vi-VN"/>
+        </w:rPr>
+        <w:t>MAHD</w:t>
+      </w:r>
+      <w:r>
+        <w:rPr>
+          <w:szCs w:val="26"/>
+          <w:lang w:val="vi-VN"/>
+        </w:rPr>
+        <w:t>)</w:t>
+      </w:r>
+    </w:p>
+    <w:p>
+      <w:pPr>
+        <w:pStyle w:val="ListParagraph"/>
         <w:spacing w:before="60" w:after="60"/>
         <w:ind w:left="1276" w:firstLine="0"/>
         <w:rPr>
@@ -10694,15 +10768,14 @@
         <w:rPr>
           <w:b/>
           <w:bCs/>
-          <w:noProof/>
           <w:lang w:val="vi-VN"/>
         </w:rPr>
         <w:lastRenderedPageBreak/>
         <w:drawing>
-          <wp:inline distT="0" distB="0" distL="0" distR="0" wp14:anchorId="70622942" wp14:editId="0620BFD4">
-            <wp:extent cx="9239659" cy="4949343"/>
-            <wp:effectExtent l="0" t="7620" r="0" b="0"/>
-            <wp:docPr id="10" name="Picture 10"/>
+          <wp:inline distT="0" distB="0" distL="0" distR="0" wp14:anchorId="3CE56A46" wp14:editId="0D89AAD4">
+            <wp:extent cx="9181243" cy="4855300"/>
+            <wp:effectExtent l="0" t="8890" r="0" b="0"/>
+            <wp:docPr id="28" name="Picture 28"/>
             <wp:cNvGraphicFramePr>
               <a:graphicFrameLocks xmlns:a="http://schemas.openxmlformats.org/drawingml/2006/main" noChangeAspect="1"/>
             </wp:cNvGraphicFramePr>
@@ -10720,9 +10793,9 @@
                     </a:stretch>
                   </pic:blipFill>
                   <pic:spPr>
-                    <a:xfrm rot="5400000">
+                    <a:xfrm rot="16200000">
                       <a:off x="0" y="0"/>
-                      <a:ext cx="9273702" cy="4967578"/>
+                      <a:ext cx="9214976" cy="4873139"/>
                     </a:xfrm>
                     <a:prstGeom prst="rect">
                       <a:avLst/>
@@ -30759,9 +30832,8 @@
     </w:p>
     <w:p>
       <w:pPr>
-        <w:pStyle w:val="ListParagraph"/>
         <w:spacing w:before="60" w:after="60"/>
-        <w:ind w:left="0" w:firstLine="0"/>
+        <w:ind w:left="0" w:hanging="12"/>
         <w:rPr>
           <w:szCs w:val="26"/>
           <w:lang w:val="vi-VN"/>
@@ -30819,21 +30891,7 @@
           <w:szCs w:val="26"/>
           <w:lang w:val="vi-VN"/>
         </w:rPr>
-        <w:t>, NGAYTAO, NGAYDAT</w:t>
-      </w:r>
-      <w:r>
-        <w:rPr>
-          <w:szCs w:val="26"/>
-          <w:lang w:val="vi-VN"/>
-        </w:rPr>
-        <w:t>, GIA, GIASAUTHUE</w:t>
-      </w:r>
-      <w:r>
-        <w:rPr>
-          <w:szCs w:val="26"/>
-          <w:lang w:val="vi-VN"/>
-        </w:rPr>
-        <w:t>)</w:t>
+        <w:t>, NGAYTAO, NGAYDAT, GIODAT, TRANGTHAI, GIA, GIASAUTHUE)</w:t>
       </w:r>
     </w:p>
     <w:tbl>
@@ -32061,7 +32119,7 @@
           </w:tcPr>
           <w:p>
             <w:pPr>
-              <w:spacing w:before="60" w:after="60" w:line="288" w:lineRule="auto"/>
+              <w:spacing w:before="60" w:after="60"/>
               <w:ind w:left="0" w:firstLine="0"/>
               <w:jc w:val="center"/>
               <w:rPr>
@@ -32087,22 +32145,22 @@
           </w:tcPr>
           <w:p>
             <w:pPr>
-              <w:spacing w:before="60" w:after="60" w:line="288" w:lineRule="auto"/>
-              <w:ind w:left="0" w:firstLine="0"/>
-              <w:jc w:val="center"/>
-              <w:rPr>
-                <w:sz w:val="26"/>
-                <w:szCs w:val="26"/>
-                <w:lang w:val="vi-VN"/>
-              </w:rPr>
-            </w:pPr>
-            <w:r>
-              <w:rPr>
-                <w:sz w:val="26"/>
-                <w:szCs w:val="26"/>
-                <w:lang w:val="vi-VN"/>
-              </w:rPr>
-              <w:t>GIA</w:t>
+              <w:spacing w:before="60" w:after="60"/>
+              <w:ind w:left="0" w:firstLine="0"/>
+              <w:jc w:val="center"/>
+              <w:rPr>
+                <w:sz w:val="26"/>
+                <w:szCs w:val="26"/>
+                <w:lang w:val="vi-VN"/>
+              </w:rPr>
+            </w:pPr>
+            <w:r>
+              <w:rPr>
+                <w:sz w:val="26"/>
+                <w:szCs w:val="26"/>
+                <w:lang w:val="vi-VN"/>
+              </w:rPr>
+              <w:t>GIODAT</w:t>
             </w:r>
           </w:p>
         </w:tc>
@@ -32113,7 +32171,7 @@
           </w:tcPr>
           <w:p>
             <w:pPr>
-              <w:spacing w:before="60" w:after="60" w:line="288" w:lineRule="auto"/>
+              <w:spacing w:before="60" w:after="60"/>
               <w:ind w:left="0" w:firstLine="0"/>
               <w:jc w:val="center"/>
               <w:rPr>
@@ -32139,7 +32197,7 @@
           </w:tcPr>
           <w:p>
             <w:pPr>
-              <w:spacing w:before="60" w:after="60" w:line="288" w:lineRule="auto"/>
+              <w:spacing w:before="60" w:after="60"/>
               <w:ind w:left="0" w:firstLine="0"/>
               <w:jc w:val="center"/>
               <w:rPr>
@@ -32157,7 +32215,7 @@
           </w:tcPr>
           <w:p>
             <w:pPr>
-              <w:spacing w:before="60" w:after="60" w:line="288" w:lineRule="auto"/>
+              <w:spacing w:before="60" w:after="60"/>
               <w:ind w:left="0" w:firstLine="0"/>
               <w:jc w:val="center"/>
               <w:rPr>
@@ -32175,7 +32233,7 @@
           </w:tcPr>
           <w:p>
             <w:pPr>
-              <w:spacing w:before="60" w:after="60" w:line="288" w:lineRule="auto"/>
+              <w:spacing w:before="60" w:after="60"/>
               <w:ind w:left="0" w:firstLine="0"/>
               <w:jc w:val="center"/>
               <w:rPr>
@@ -32193,7 +32251,7 @@
           </w:tcPr>
           <w:p>
             <w:pPr>
-              <w:spacing w:before="60" w:after="60" w:line="288" w:lineRule="auto"/>
+              <w:spacing w:before="60" w:after="60"/>
               <w:ind w:left="0" w:firstLine="0"/>
               <w:jc w:val="center"/>
               <w:rPr>
@@ -32211,15 +32269,23 @@
           </w:tcPr>
           <w:p>
             <w:pPr>
-              <w:spacing w:before="60" w:after="60" w:line="288" w:lineRule="auto"/>
-              <w:ind w:left="0" w:firstLine="0"/>
-              <w:jc w:val="center"/>
-              <w:rPr>
-                <w:sz w:val="26"/>
-                <w:szCs w:val="26"/>
-                <w:lang w:val="vi-VN"/>
-              </w:rPr>
-            </w:pPr>
+              <w:spacing w:before="60" w:after="60"/>
+              <w:ind w:left="0" w:firstLine="0"/>
+              <w:jc w:val="center"/>
+              <w:rPr>
+                <w:sz w:val="26"/>
+                <w:szCs w:val="26"/>
+                <w:lang w:val="vi-VN"/>
+              </w:rPr>
+            </w:pPr>
+            <w:r>
+              <w:rPr>
+                <w:sz w:val="26"/>
+                <w:szCs w:val="26"/>
+                <w:lang w:val="vi-VN"/>
+              </w:rPr>
+              <w:t>X</w:t>
+            </w:r>
           </w:p>
         </w:tc>
       </w:tr>
@@ -32231,7 +32297,7 @@
           </w:tcPr>
           <w:p>
             <w:pPr>
-              <w:spacing w:before="60" w:after="60" w:line="288" w:lineRule="auto"/>
+              <w:spacing w:before="60" w:after="60"/>
               <w:ind w:left="0" w:firstLine="0"/>
               <w:jc w:val="center"/>
               <w:rPr>
@@ -32247,6 +32313,354 @@
                 <w:lang w:val="vi-VN"/>
               </w:rPr>
               <w:t>7</w:t>
+            </w:r>
+          </w:p>
+        </w:tc>
+        <w:tc>
+          <w:tcPr>
+            <w:tcW w:w="2044" w:type="dxa"/>
+            <w:vAlign w:val="center"/>
+          </w:tcPr>
+          <w:p>
+            <w:pPr>
+              <w:spacing w:before="60" w:after="60"/>
+              <w:ind w:left="0" w:firstLine="0"/>
+              <w:jc w:val="center"/>
+              <w:rPr>
+                <w:sz w:val="26"/>
+                <w:szCs w:val="26"/>
+                <w:lang w:val="vi-VN"/>
+              </w:rPr>
+            </w:pPr>
+            <w:r>
+              <w:rPr>
+                <w:sz w:val="26"/>
+                <w:szCs w:val="26"/>
+                <w:lang w:val="vi-VN"/>
+              </w:rPr>
+              <w:t>TRANGTHAI</w:t>
+            </w:r>
+          </w:p>
+        </w:tc>
+        <w:tc>
+          <w:tcPr>
+            <w:tcW w:w="1496" w:type="dxa"/>
+            <w:vAlign w:val="center"/>
+          </w:tcPr>
+          <w:p>
+            <w:pPr>
+              <w:spacing w:before="60" w:after="60"/>
+              <w:ind w:left="0" w:firstLine="0"/>
+              <w:jc w:val="center"/>
+              <w:rPr>
+                <w:sz w:val="26"/>
+                <w:szCs w:val="26"/>
+                <w:lang w:val="vi-VN"/>
+              </w:rPr>
+            </w:pPr>
+            <w:r>
+              <w:rPr>
+                <w:sz w:val="26"/>
+                <w:szCs w:val="26"/>
+                <w:lang w:val="vi-VN"/>
+              </w:rPr>
+              <w:t>varchar(50)</w:t>
+            </w:r>
+          </w:p>
+        </w:tc>
+        <w:tc>
+          <w:tcPr>
+            <w:tcW w:w="1559" w:type="dxa"/>
+            <w:vAlign w:val="center"/>
+          </w:tcPr>
+          <w:p>
+            <w:pPr>
+              <w:spacing w:before="60" w:after="60"/>
+              <w:ind w:left="0" w:firstLine="0"/>
+              <w:jc w:val="center"/>
+              <w:rPr>
+                <w:sz w:val="26"/>
+                <w:szCs w:val="26"/>
+                <w:lang w:val="vi-VN"/>
+              </w:rPr>
+            </w:pPr>
+          </w:p>
+        </w:tc>
+        <w:tc>
+          <w:tcPr>
+            <w:tcW w:w="838" w:type="dxa"/>
+            <w:vAlign w:val="center"/>
+          </w:tcPr>
+          <w:p>
+            <w:pPr>
+              <w:spacing w:before="60" w:after="60"/>
+              <w:ind w:left="0" w:firstLine="0"/>
+              <w:jc w:val="center"/>
+              <w:rPr>
+                <w:sz w:val="26"/>
+                <w:szCs w:val="26"/>
+                <w:lang w:val="vi-VN"/>
+              </w:rPr>
+            </w:pPr>
+          </w:p>
+        </w:tc>
+        <w:tc>
+          <w:tcPr>
+            <w:tcW w:w="823" w:type="dxa"/>
+            <w:vAlign w:val="center"/>
+          </w:tcPr>
+          <w:p>
+            <w:pPr>
+              <w:spacing w:before="60" w:after="60"/>
+              <w:ind w:left="0" w:firstLine="0"/>
+              <w:jc w:val="center"/>
+              <w:rPr>
+                <w:sz w:val="26"/>
+                <w:szCs w:val="26"/>
+                <w:lang w:val="vi-VN"/>
+              </w:rPr>
+            </w:pPr>
+          </w:p>
+        </w:tc>
+        <w:tc>
+          <w:tcPr>
+            <w:tcW w:w="823" w:type="dxa"/>
+            <w:vAlign w:val="center"/>
+          </w:tcPr>
+          <w:p>
+            <w:pPr>
+              <w:spacing w:before="60" w:after="60"/>
+              <w:ind w:left="0" w:firstLine="0"/>
+              <w:jc w:val="center"/>
+              <w:rPr>
+                <w:sz w:val="26"/>
+                <w:szCs w:val="26"/>
+                <w:lang w:val="vi-VN"/>
+              </w:rPr>
+            </w:pPr>
+          </w:p>
+        </w:tc>
+        <w:tc>
+          <w:tcPr>
+            <w:tcW w:w="699" w:type="dxa"/>
+            <w:vAlign w:val="center"/>
+          </w:tcPr>
+          <w:p>
+            <w:pPr>
+              <w:spacing w:before="60" w:after="60"/>
+              <w:ind w:left="0" w:firstLine="0"/>
+              <w:jc w:val="center"/>
+              <w:rPr>
+                <w:sz w:val="26"/>
+                <w:szCs w:val="26"/>
+                <w:lang w:val="vi-VN"/>
+              </w:rPr>
+            </w:pPr>
+            <w:r>
+              <w:rPr>
+                <w:sz w:val="26"/>
+                <w:szCs w:val="26"/>
+                <w:lang w:val="vi-VN"/>
+              </w:rPr>
+              <w:t>X</w:t>
+            </w:r>
+          </w:p>
+        </w:tc>
+      </w:tr>
+      <w:tr>
+        <w:tc>
+          <w:tcPr>
+            <w:tcW w:w="708" w:type="dxa"/>
+            <w:vAlign w:val="center"/>
+          </w:tcPr>
+          <w:p>
+            <w:pPr>
+              <w:spacing w:before="60" w:after="60" w:line="288" w:lineRule="auto"/>
+              <w:ind w:left="0" w:firstLine="0"/>
+              <w:jc w:val="center"/>
+              <w:rPr>
+                <w:sz w:val="26"/>
+                <w:szCs w:val="26"/>
+                <w:lang w:val="vi-VN"/>
+              </w:rPr>
+            </w:pPr>
+            <w:r>
+              <w:rPr>
+                <w:sz w:val="26"/>
+                <w:szCs w:val="26"/>
+                <w:lang w:val="vi-VN"/>
+              </w:rPr>
+              <w:t>8</w:t>
+            </w:r>
+          </w:p>
+        </w:tc>
+        <w:tc>
+          <w:tcPr>
+            <w:tcW w:w="2044" w:type="dxa"/>
+            <w:vAlign w:val="center"/>
+          </w:tcPr>
+          <w:p>
+            <w:pPr>
+              <w:spacing w:before="60" w:after="60" w:line="288" w:lineRule="auto"/>
+              <w:ind w:left="0" w:firstLine="0"/>
+              <w:jc w:val="center"/>
+              <w:rPr>
+                <w:sz w:val="26"/>
+                <w:szCs w:val="26"/>
+                <w:lang w:val="vi-VN"/>
+              </w:rPr>
+            </w:pPr>
+            <w:r>
+              <w:rPr>
+                <w:sz w:val="26"/>
+                <w:szCs w:val="26"/>
+                <w:lang w:val="vi-VN"/>
+              </w:rPr>
+              <w:t>GIA</w:t>
+            </w:r>
+          </w:p>
+        </w:tc>
+        <w:tc>
+          <w:tcPr>
+            <w:tcW w:w="1496" w:type="dxa"/>
+            <w:vAlign w:val="center"/>
+          </w:tcPr>
+          <w:p>
+            <w:pPr>
+              <w:spacing w:before="60" w:after="60" w:line="288" w:lineRule="auto"/>
+              <w:ind w:left="0" w:firstLine="0"/>
+              <w:jc w:val="center"/>
+              <w:rPr>
+                <w:sz w:val="26"/>
+                <w:szCs w:val="26"/>
+                <w:lang w:val="vi-VN"/>
+              </w:rPr>
+            </w:pPr>
+            <w:r>
+              <w:rPr>
+                <w:sz w:val="26"/>
+                <w:szCs w:val="26"/>
+                <w:lang w:val="vi-VN"/>
+              </w:rPr>
+              <w:t>int</w:t>
+            </w:r>
+          </w:p>
+        </w:tc>
+        <w:tc>
+          <w:tcPr>
+            <w:tcW w:w="1559" w:type="dxa"/>
+            <w:vAlign w:val="center"/>
+          </w:tcPr>
+          <w:p>
+            <w:pPr>
+              <w:spacing w:before="60" w:after="60" w:line="288" w:lineRule="auto"/>
+              <w:ind w:left="0" w:firstLine="0"/>
+              <w:jc w:val="center"/>
+              <w:rPr>
+                <w:sz w:val="26"/>
+                <w:szCs w:val="26"/>
+                <w:lang w:val="vi-VN"/>
+              </w:rPr>
+            </w:pPr>
+          </w:p>
+        </w:tc>
+        <w:tc>
+          <w:tcPr>
+            <w:tcW w:w="838" w:type="dxa"/>
+            <w:vAlign w:val="center"/>
+          </w:tcPr>
+          <w:p>
+            <w:pPr>
+              <w:spacing w:before="60" w:after="60" w:line="288" w:lineRule="auto"/>
+              <w:ind w:left="0" w:firstLine="0"/>
+              <w:jc w:val="center"/>
+              <w:rPr>
+                <w:sz w:val="26"/>
+                <w:szCs w:val="26"/>
+                <w:lang w:val="vi-VN"/>
+              </w:rPr>
+            </w:pPr>
+          </w:p>
+        </w:tc>
+        <w:tc>
+          <w:tcPr>
+            <w:tcW w:w="823" w:type="dxa"/>
+            <w:vAlign w:val="center"/>
+          </w:tcPr>
+          <w:p>
+            <w:pPr>
+              <w:spacing w:before="60" w:after="60" w:line="288" w:lineRule="auto"/>
+              <w:ind w:left="0" w:firstLine="0"/>
+              <w:jc w:val="center"/>
+              <w:rPr>
+                <w:sz w:val="26"/>
+                <w:szCs w:val="26"/>
+                <w:lang w:val="vi-VN"/>
+              </w:rPr>
+            </w:pPr>
+          </w:p>
+        </w:tc>
+        <w:tc>
+          <w:tcPr>
+            <w:tcW w:w="823" w:type="dxa"/>
+            <w:vAlign w:val="center"/>
+          </w:tcPr>
+          <w:p>
+            <w:pPr>
+              <w:spacing w:before="60" w:after="60" w:line="288" w:lineRule="auto"/>
+              <w:ind w:left="0" w:firstLine="0"/>
+              <w:jc w:val="center"/>
+              <w:rPr>
+                <w:sz w:val="26"/>
+                <w:szCs w:val="26"/>
+                <w:lang w:val="vi-VN"/>
+              </w:rPr>
+            </w:pPr>
+          </w:p>
+        </w:tc>
+        <w:tc>
+          <w:tcPr>
+            <w:tcW w:w="699" w:type="dxa"/>
+            <w:vAlign w:val="center"/>
+          </w:tcPr>
+          <w:p>
+            <w:pPr>
+              <w:spacing w:before="60" w:after="60" w:line="288" w:lineRule="auto"/>
+              <w:ind w:left="0" w:firstLine="0"/>
+              <w:jc w:val="center"/>
+              <w:rPr>
+                <w:sz w:val="26"/>
+                <w:szCs w:val="26"/>
+                <w:lang w:val="vi-VN"/>
+              </w:rPr>
+            </w:pPr>
+          </w:p>
+        </w:tc>
+      </w:tr>
+      <w:tr>
+        <w:tc>
+          <w:tcPr>
+            <w:tcW w:w="708" w:type="dxa"/>
+            <w:vAlign w:val="center"/>
+          </w:tcPr>
+          <w:p>
+            <w:pPr>
+              <w:spacing w:before="60" w:after="60" w:line="288" w:lineRule="auto"/>
+              <w:ind w:left="0" w:firstLine="0"/>
+              <w:jc w:val="center"/>
+              <w:rPr>
+                <w:sz w:val="26"/>
+                <w:szCs w:val="26"/>
+                <w:lang w:val="vi-VN"/>
+              </w:rPr>
+            </w:pPr>
+            <w:r>
+              <w:rPr>
+                <w:sz w:val="26"/>
+                <w:szCs w:val="26"/>
+                <w:lang w:val="vi-VN"/>
+              </w:rPr>
+              <w:t>9</w:t>
             </w:r>
           </w:p>
         </w:tc>
@@ -34767,6 +35181,7 @@
                 <w:szCs w:val="26"/>
                 <w:lang w:val="vi-VN"/>
               </w:rPr>
+              <w:lastRenderedPageBreak/>
               <w:t>3</w:t>
             </w:r>
           </w:p>
@@ -34961,7 +35376,6 @@
                 <w:szCs w:val="26"/>
                 <w:lang w:val="vi-VN"/>
               </w:rPr>
-              <w:lastRenderedPageBreak/>
               <w:t>4</w:t>
             </w:r>
           </w:p>
@@ -36487,22 +36901,7 @@
           <w:szCs w:val="26"/>
           <w:lang w:val="vi-VN"/>
         </w:rPr>
-        <w:t xml:space="preserve">, NGAY, </w:t>
-      </w:r>
-      <w:r>
-        <w:rPr>
-          <w:color w:val="FF0000"/>
-          <w:szCs w:val="26"/>
-          <w:lang w:val="vi-VN"/>
-        </w:rPr>
-        <w:t>MAHD</w:t>
-      </w:r>
-      <w:r>
-        <w:rPr>
-          <w:szCs w:val="26"/>
-          <w:lang w:val="vi-VN"/>
-        </w:rPr>
-        <w:t>)</w:t>
+        <w:t>, NGAY)</w:t>
       </w:r>
     </w:p>
     <w:tbl>
@@ -37729,192 +38128,6 @@
           </w:p>
         </w:tc>
       </w:tr>
-      <w:tr>
-        <w:tc>
-          <w:tcPr>
-            <w:tcW w:w="708" w:type="dxa"/>
-            <w:vAlign w:val="center"/>
-          </w:tcPr>
-          <w:p>
-            <w:pPr>
-              <w:spacing w:before="60" w:after="60" w:line="288" w:lineRule="auto"/>
-              <w:ind w:left="0" w:firstLine="0"/>
-              <w:jc w:val="center"/>
-              <w:rPr>
-                <w:sz w:val="26"/>
-                <w:szCs w:val="26"/>
-                <w:lang w:val="vi-VN"/>
-              </w:rPr>
-            </w:pPr>
-            <w:r>
-              <w:rPr>
-                <w:sz w:val="26"/>
-                <w:szCs w:val="26"/>
-                <w:lang w:val="vi-VN"/>
-              </w:rPr>
-              <w:t>6</w:t>
-            </w:r>
-          </w:p>
-        </w:tc>
-        <w:tc>
-          <w:tcPr>
-            <w:tcW w:w="2044" w:type="dxa"/>
-            <w:vAlign w:val="center"/>
-          </w:tcPr>
-          <w:p>
-            <w:pPr>
-              <w:spacing w:before="60" w:after="60" w:line="288" w:lineRule="auto"/>
-              <w:ind w:left="0" w:firstLine="0"/>
-              <w:jc w:val="center"/>
-              <w:rPr>
-                <w:sz w:val="26"/>
-                <w:szCs w:val="26"/>
-                <w:lang w:val="vi-VN"/>
-              </w:rPr>
-            </w:pPr>
-            <w:r>
-              <w:rPr>
-                <w:sz w:val="26"/>
-                <w:szCs w:val="26"/>
-                <w:lang w:val="vi-VN"/>
-              </w:rPr>
-              <w:t>MAHD</w:t>
-            </w:r>
-          </w:p>
-        </w:tc>
-        <w:tc>
-          <w:tcPr>
-            <w:tcW w:w="1496" w:type="dxa"/>
-            <w:vAlign w:val="center"/>
-          </w:tcPr>
-          <w:p>
-            <w:pPr>
-              <w:spacing w:before="60" w:after="60" w:line="288" w:lineRule="auto"/>
-              <w:ind w:left="0" w:firstLine="0"/>
-              <w:jc w:val="center"/>
-              <w:rPr>
-                <w:sz w:val="26"/>
-                <w:szCs w:val="26"/>
-                <w:lang w:val="vi-VN"/>
-              </w:rPr>
-            </w:pPr>
-            <w:r>
-              <w:rPr>
-                <w:sz w:val="26"/>
-                <w:szCs w:val="26"/>
-                <w:lang w:val="vi-VN"/>
-              </w:rPr>
-              <w:t>varchar(50)</w:t>
-            </w:r>
-          </w:p>
-        </w:tc>
-        <w:tc>
-          <w:tcPr>
-            <w:tcW w:w="1559" w:type="dxa"/>
-            <w:vAlign w:val="center"/>
-          </w:tcPr>
-          <w:p>
-            <w:pPr>
-              <w:spacing w:before="60" w:after="60" w:line="288" w:lineRule="auto"/>
-              <w:ind w:left="0" w:firstLine="0"/>
-              <w:jc w:val="center"/>
-              <w:rPr>
-                <w:sz w:val="26"/>
-                <w:szCs w:val="26"/>
-                <w:lang w:val="vi-VN"/>
-              </w:rPr>
-            </w:pPr>
-            <w:r>
-              <w:rPr>
-                <w:sz w:val="26"/>
-                <w:szCs w:val="26"/>
-                <w:lang w:val="vi-VN"/>
-              </w:rPr>
-              <w:t>Mã hóa đơn</w:t>
-            </w:r>
-          </w:p>
-        </w:tc>
-        <w:tc>
-          <w:tcPr>
-            <w:tcW w:w="838" w:type="dxa"/>
-            <w:vAlign w:val="center"/>
-          </w:tcPr>
-          <w:p>
-            <w:pPr>
-              <w:spacing w:before="60" w:after="60" w:line="288" w:lineRule="auto"/>
-              <w:ind w:left="0" w:firstLine="0"/>
-              <w:jc w:val="center"/>
-              <w:rPr>
-                <w:sz w:val="26"/>
-                <w:szCs w:val="26"/>
-                <w:lang w:val="vi-VN"/>
-              </w:rPr>
-            </w:pPr>
-          </w:p>
-        </w:tc>
-        <w:tc>
-          <w:tcPr>
-            <w:tcW w:w="823" w:type="dxa"/>
-            <w:vAlign w:val="center"/>
-          </w:tcPr>
-          <w:p>
-            <w:pPr>
-              <w:spacing w:before="60" w:after="60" w:line="288" w:lineRule="auto"/>
-              <w:ind w:left="0" w:firstLine="0"/>
-              <w:jc w:val="center"/>
-              <w:rPr>
-                <w:sz w:val="26"/>
-                <w:szCs w:val="26"/>
-                <w:lang w:val="vi-VN"/>
-              </w:rPr>
-            </w:pPr>
-          </w:p>
-        </w:tc>
-        <w:tc>
-          <w:tcPr>
-            <w:tcW w:w="823" w:type="dxa"/>
-            <w:vAlign w:val="center"/>
-          </w:tcPr>
-          <w:p>
-            <w:pPr>
-              <w:spacing w:before="60" w:after="60" w:line="288" w:lineRule="auto"/>
-              <w:ind w:left="0" w:firstLine="0"/>
-              <w:jc w:val="center"/>
-              <w:rPr>
-                <w:sz w:val="26"/>
-                <w:szCs w:val="26"/>
-                <w:lang w:val="vi-VN"/>
-              </w:rPr>
-            </w:pPr>
-            <w:r>
-              <w:rPr>
-                <w:sz w:val="26"/>
-                <w:szCs w:val="26"/>
-                <w:lang w:val="vi-VN"/>
-              </w:rPr>
-              <w:t>X</w:t>
-            </w:r>
-          </w:p>
-        </w:tc>
-        <w:tc>
-          <w:tcPr>
-            <w:tcW w:w="699" w:type="dxa"/>
-            <w:vAlign w:val="center"/>
-          </w:tcPr>
-          <w:p>
-            <w:pPr>
-              <w:spacing w:before="60" w:after="60" w:line="288" w:lineRule="auto"/>
-              <w:ind w:left="0" w:firstLine="0"/>
-              <w:jc w:val="center"/>
-              <w:rPr>
-                <w:sz w:val="26"/>
-                <w:szCs w:val="26"/>
-                <w:lang w:val="vi-VN"/>
-              </w:rPr>
-            </w:pPr>
-          </w:p>
-        </w:tc>
-      </w:tr>
     </w:tbl>
     <w:p>
       <w:pPr>
@@ -42061,6 +42274,926 @@
     </w:p>
     <w:p>
       <w:pPr>
+        <w:spacing w:before="60" w:after="60"/>
+        <w:ind w:left="0" w:firstLine="0"/>
+        <w:rPr>
+          <w:szCs w:val="26"/>
+          <w:lang w:val="vi-VN"/>
+        </w:rPr>
+      </w:pPr>
+      <w:r>
+        <w:rPr>
+          <w:szCs w:val="26"/>
+          <w:lang w:val="vi-VN"/>
+        </w:rPr>
+        <w:lastRenderedPageBreak/>
+        <w:t>CT_HOADON (</w:t>
+      </w:r>
+      <w:r>
+        <w:rPr>
+          <w:b/>
+          <w:bCs/>
+          <w:szCs w:val="26"/>
+          <w:u w:val="single"/>
+          <w:lang w:val="vi-VN"/>
+        </w:rPr>
+        <w:t>IDCTHD</w:t>
+      </w:r>
+      <w:r>
+        <w:rPr>
+          <w:szCs w:val="26"/>
+          <w:lang w:val="vi-VN"/>
+        </w:rPr>
+        <w:t xml:space="preserve">, </w:t>
+      </w:r>
+      <w:r>
+        <w:rPr>
+          <w:color w:val="FF0000"/>
+          <w:szCs w:val="26"/>
+          <w:u w:val="single"/>
+          <w:lang w:val="vi-VN"/>
+        </w:rPr>
+        <w:t>IDPD</w:t>
+      </w:r>
+      <w:r>
+        <w:rPr>
+          <w:szCs w:val="26"/>
+          <w:u w:val="single"/>
+          <w:lang w:val="vi-VN"/>
+        </w:rPr>
+        <w:t xml:space="preserve">, </w:t>
+      </w:r>
+      <w:r>
+        <w:rPr>
+          <w:color w:val="FF0000"/>
+          <w:szCs w:val="26"/>
+          <w:u w:val="single"/>
+          <w:lang w:val="vi-VN"/>
+        </w:rPr>
+        <w:t>MAHD</w:t>
+      </w:r>
+      <w:r>
+        <w:rPr>
+          <w:szCs w:val="26"/>
+          <w:lang w:val="vi-VN"/>
+        </w:rPr>
+        <w:t>)</w:t>
+      </w:r>
+    </w:p>
+    <w:tbl>
+      <w:tblPr>
+        <w:tblStyle w:val="TableGrid"/>
+        <w:tblW w:w="8990" w:type="dxa"/>
+        <w:tblLook w:val="04A0" w:firstRow="1" w:lastRow="0" w:firstColumn="1" w:lastColumn="0" w:noHBand="0" w:noVBand="1"/>
+      </w:tblPr>
+      <w:tblGrid>
+        <w:gridCol w:w="708"/>
+        <w:gridCol w:w="2044"/>
+        <w:gridCol w:w="1496"/>
+        <w:gridCol w:w="1559"/>
+        <w:gridCol w:w="838"/>
+        <w:gridCol w:w="823"/>
+        <w:gridCol w:w="823"/>
+        <w:gridCol w:w="699"/>
+      </w:tblGrid>
+      <w:tr>
+        <w:tc>
+          <w:tcPr>
+            <w:tcW w:w="708" w:type="dxa"/>
+            <w:shd w:val="clear" w:color="auto" w:fill="B4C6E7" w:themeFill="accent1" w:themeFillTint="66"/>
+            <w:vAlign w:val="center"/>
+          </w:tcPr>
+          <w:p>
+            <w:pPr>
+              <w:spacing w:before="60" w:after="60" w:line="288" w:lineRule="auto"/>
+              <w:ind w:left="0" w:firstLine="0"/>
+              <w:jc w:val="center"/>
+              <w:rPr>
+                <w:b/>
+                <w:bCs/>
+                <w:sz w:val="26"/>
+                <w:szCs w:val="26"/>
+                <w:lang w:val="vi-VN"/>
+              </w:rPr>
+            </w:pPr>
+            <w:r>
+              <w:rPr>
+                <w:b/>
+                <w:bCs/>
+                <w:sz w:val="26"/>
+                <w:szCs w:val="26"/>
+                <w:lang w:val="vi-VN"/>
+              </w:rPr>
+              <w:t>STT</w:t>
+            </w:r>
+          </w:p>
+        </w:tc>
+        <w:tc>
+          <w:tcPr>
+            <w:tcW w:w="2044" w:type="dxa"/>
+            <w:shd w:val="clear" w:color="auto" w:fill="B4C6E7" w:themeFill="accent1" w:themeFillTint="66"/>
+            <w:vAlign w:val="center"/>
+          </w:tcPr>
+          <w:p>
+            <w:pPr>
+              <w:spacing w:before="60" w:after="60" w:line="288" w:lineRule="auto"/>
+              <w:ind w:left="0" w:firstLine="0"/>
+              <w:jc w:val="center"/>
+              <w:rPr>
+                <w:b/>
+                <w:bCs/>
+                <w:sz w:val="26"/>
+                <w:szCs w:val="26"/>
+                <w:lang w:val="vi-VN"/>
+              </w:rPr>
+            </w:pPr>
+            <w:r>
+              <w:rPr>
+                <w:b/>
+                <w:bCs/>
+                <w:sz w:val="26"/>
+                <w:szCs w:val="26"/>
+                <w:lang w:val="vi-VN"/>
+              </w:rPr>
+              <w:t>Thuộc tính</w:t>
+            </w:r>
+          </w:p>
+        </w:tc>
+        <w:tc>
+          <w:tcPr>
+            <w:tcW w:w="1496" w:type="dxa"/>
+            <w:shd w:val="clear" w:color="auto" w:fill="B4C6E7" w:themeFill="accent1" w:themeFillTint="66"/>
+            <w:vAlign w:val="center"/>
+          </w:tcPr>
+          <w:p>
+            <w:pPr>
+              <w:spacing w:before="60" w:after="60" w:line="288" w:lineRule="auto"/>
+              <w:ind w:left="0" w:firstLine="0"/>
+              <w:jc w:val="center"/>
+              <w:rPr>
+                <w:b/>
+                <w:bCs/>
+                <w:sz w:val="26"/>
+                <w:szCs w:val="26"/>
+                <w:lang w:val="vi-VN"/>
+              </w:rPr>
+            </w:pPr>
+            <w:r>
+              <w:rPr>
+                <w:b/>
+                <w:bCs/>
+                <w:sz w:val="26"/>
+                <w:szCs w:val="26"/>
+                <w:lang w:val="vi-VN"/>
+              </w:rPr>
+              <w:t>Kiểu</w:t>
+            </w:r>
+          </w:p>
+        </w:tc>
+        <w:tc>
+          <w:tcPr>
+            <w:tcW w:w="1559" w:type="dxa"/>
+            <w:shd w:val="clear" w:color="auto" w:fill="B4C6E7" w:themeFill="accent1" w:themeFillTint="66"/>
+            <w:vAlign w:val="center"/>
+          </w:tcPr>
+          <w:p>
+            <w:pPr>
+              <w:spacing w:before="60" w:after="60" w:line="288" w:lineRule="auto"/>
+              <w:ind w:left="0" w:firstLine="0"/>
+              <w:jc w:val="center"/>
+              <w:rPr>
+                <w:b/>
+                <w:bCs/>
+                <w:sz w:val="26"/>
+                <w:szCs w:val="26"/>
+                <w:lang w:val="vi-VN"/>
+              </w:rPr>
+            </w:pPr>
+            <w:r>
+              <w:rPr>
+                <w:b/>
+                <w:bCs/>
+                <w:sz w:val="26"/>
+                <w:szCs w:val="26"/>
+                <w:lang w:val="vi-VN"/>
+              </w:rPr>
+              <w:t>Diễn giải</w:t>
+            </w:r>
+          </w:p>
+        </w:tc>
+        <w:tc>
+          <w:tcPr>
+            <w:tcW w:w="838" w:type="dxa"/>
+            <w:shd w:val="clear" w:color="auto" w:fill="B4C6E7" w:themeFill="accent1" w:themeFillTint="66"/>
+            <w:vAlign w:val="center"/>
+          </w:tcPr>
+          <w:p>
+            <w:pPr>
+              <w:spacing w:before="60" w:after="60" w:line="288" w:lineRule="auto"/>
+              <w:ind w:left="0" w:firstLine="0"/>
+              <w:jc w:val="center"/>
+              <w:rPr>
+                <w:b/>
+                <w:bCs/>
+                <w:sz w:val="26"/>
+                <w:szCs w:val="26"/>
+                <w:lang w:val="vi-VN"/>
+              </w:rPr>
+            </w:pPr>
+            <w:r>
+              <w:rPr>
+                <w:b/>
+                <w:bCs/>
+                <w:sz w:val="26"/>
+                <w:szCs w:val="26"/>
+                <w:lang w:val="vi-VN"/>
+              </w:rPr>
+              <w:t>Khóa chính</w:t>
+            </w:r>
+          </w:p>
+        </w:tc>
+        <w:tc>
+          <w:tcPr>
+            <w:tcW w:w="823" w:type="dxa"/>
+            <w:shd w:val="clear" w:color="auto" w:fill="B4C6E7" w:themeFill="accent1" w:themeFillTint="66"/>
+            <w:vAlign w:val="center"/>
+          </w:tcPr>
+          <w:p>
+            <w:pPr>
+              <w:spacing w:before="60" w:after="60" w:line="288" w:lineRule="auto"/>
+              <w:ind w:left="0" w:firstLine="0"/>
+              <w:jc w:val="center"/>
+              <w:rPr>
+                <w:b/>
+                <w:bCs/>
+                <w:sz w:val="26"/>
+                <w:szCs w:val="26"/>
+                <w:lang w:val="vi-VN"/>
+              </w:rPr>
+            </w:pPr>
+            <w:r>
+              <w:rPr>
+                <w:b/>
+                <w:bCs/>
+                <w:sz w:val="26"/>
+                <w:szCs w:val="26"/>
+                <w:lang w:val="vi-VN"/>
+              </w:rPr>
+              <w:t>Khóa duy nhất</w:t>
+            </w:r>
+          </w:p>
+        </w:tc>
+        <w:tc>
+          <w:tcPr>
+            <w:tcW w:w="823" w:type="dxa"/>
+            <w:shd w:val="clear" w:color="auto" w:fill="B4C6E7" w:themeFill="accent1" w:themeFillTint="66"/>
+            <w:vAlign w:val="center"/>
+          </w:tcPr>
+          <w:p>
+            <w:pPr>
+              <w:spacing w:before="60" w:after="60" w:line="288" w:lineRule="auto"/>
+              <w:ind w:left="0" w:firstLine="0"/>
+              <w:jc w:val="center"/>
+              <w:rPr>
+                <w:b/>
+                <w:bCs/>
+                <w:sz w:val="26"/>
+                <w:szCs w:val="26"/>
+                <w:lang w:val="vi-VN"/>
+              </w:rPr>
+            </w:pPr>
+            <w:r>
+              <w:rPr>
+                <w:b/>
+                <w:bCs/>
+                <w:sz w:val="26"/>
+                <w:szCs w:val="26"/>
+                <w:lang w:val="vi-VN"/>
+              </w:rPr>
+              <w:t>Khóa ngoại</w:t>
+            </w:r>
+          </w:p>
+        </w:tc>
+        <w:tc>
+          <w:tcPr>
+            <w:tcW w:w="699" w:type="dxa"/>
+            <w:shd w:val="clear" w:color="auto" w:fill="B4C6E7" w:themeFill="accent1" w:themeFillTint="66"/>
+            <w:vAlign w:val="center"/>
+          </w:tcPr>
+          <w:p>
+            <w:pPr>
+              <w:spacing w:before="60" w:after="60" w:line="288" w:lineRule="auto"/>
+              <w:ind w:left="0" w:firstLine="0"/>
+              <w:jc w:val="center"/>
+              <w:rPr>
+                <w:b/>
+                <w:bCs/>
+                <w:sz w:val="26"/>
+                <w:szCs w:val="26"/>
+                <w:lang w:val="vi-VN"/>
+              </w:rPr>
+            </w:pPr>
+            <w:r>
+              <w:rPr>
+                <w:b/>
+                <w:bCs/>
+                <w:sz w:val="26"/>
+                <w:szCs w:val="26"/>
+                <w:lang w:val="vi-VN"/>
+              </w:rPr>
+              <w:t>Not null</w:t>
+            </w:r>
+          </w:p>
+        </w:tc>
+      </w:tr>
+      <w:tr>
+        <w:tc>
+          <w:tcPr>
+            <w:tcW w:w="708" w:type="dxa"/>
+            <w:vAlign w:val="center"/>
+          </w:tcPr>
+          <w:p>
+            <w:pPr>
+              <w:spacing w:before="60" w:after="60" w:line="288" w:lineRule="auto"/>
+              <w:ind w:left="0" w:firstLine="0"/>
+              <w:jc w:val="center"/>
+              <w:rPr>
+                <w:sz w:val="26"/>
+                <w:szCs w:val="26"/>
+                <w:lang w:val="vi-VN"/>
+              </w:rPr>
+            </w:pPr>
+            <w:r>
+              <w:rPr>
+                <w:sz w:val="26"/>
+                <w:szCs w:val="26"/>
+                <w:lang w:val="vi-VN"/>
+              </w:rPr>
+              <w:t>1</w:t>
+            </w:r>
+          </w:p>
+        </w:tc>
+        <w:tc>
+          <w:tcPr>
+            <w:tcW w:w="2044" w:type="dxa"/>
+            <w:vAlign w:val="center"/>
+          </w:tcPr>
+          <w:p>
+            <w:pPr>
+              <w:spacing w:before="60" w:after="60" w:line="288" w:lineRule="auto"/>
+              <w:ind w:left="0" w:firstLine="0"/>
+              <w:jc w:val="center"/>
+              <w:rPr>
+                <w:sz w:val="26"/>
+                <w:szCs w:val="26"/>
+                <w:lang w:val="vi-VN"/>
+              </w:rPr>
+            </w:pPr>
+            <w:r>
+              <w:rPr>
+                <w:sz w:val="26"/>
+                <w:szCs w:val="26"/>
+                <w:lang w:val="vi-VN"/>
+              </w:rPr>
+              <w:t>IDCTHD</w:t>
+            </w:r>
+          </w:p>
+        </w:tc>
+        <w:tc>
+          <w:tcPr>
+            <w:tcW w:w="1496" w:type="dxa"/>
+            <w:vAlign w:val="center"/>
+          </w:tcPr>
+          <w:p>
+            <w:pPr>
+              <w:spacing w:before="60" w:after="60" w:line="288" w:lineRule="auto"/>
+              <w:ind w:left="0" w:firstLine="0"/>
+              <w:jc w:val="center"/>
+              <w:rPr>
+                <w:sz w:val="26"/>
+                <w:szCs w:val="26"/>
+                <w:lang w:val="vi-VN"/>
+              </w:rPr>
+            </w:pPr>
+            <w:r>
+              <w:rPr>
+                <w:sz w:val="26"/>
+                <w:szCs w:val="26"/>
+                <w:lang w:val="vi-VN"/>
+              </w:rPr>
+              <w:t>varchar(50)</w:t>
+            </w:r>
+          </w:p>
+        </w:tc>
+        <w:tc>
+          <w:tcPr>
+            <w:tcW w:w="1559" w:type="dxa"/>
+            <w:vAlign w:val="center"/>
+          </w:tcPr>
+          <w:p>
+            <w:pPr>
+              <w:spacing w:before="60" w:after="60" w:line="288" w:lineRule="auto"/>
+              <w:ind w:left="0" w:firstLine="0"/>
+              <w:jc w:val="center"/>
+              <w:rPr>
+                <w:sz w:val="26"/>
+                <w:szCs w:val="26"/>
+                <w:lang w:val="vi-VN"/>
+              </w:rPr>
+            </w:pPr>
+            <w:r>
+              <w:rPr>
+                <w:sz w:val="26"/>
+                <w:szCs w:val="26"/>
+                <w:lang w:val="vi-VN"/>
+              </w:rPr>
+              <w:t>Id chi tiết hóa đơn</w:t>
+            </w:r>
+          </w:p>
+        </w:tc>
+        <w:tc>
+          <w:tcPr>
+            <w:tcW w:w="838" w:type="dxa"/>
+            <w:vAlign w:val="center"/>
+          </w:tcPr>
+          <w:p>
+            <w:pPr>
+              <w:spacing w:before="60" w:after="60" w:line="288" w:lineRule="auto"/>
+              <w:ind w:left="0" w:firstLine="0"/>
+              <w:jc w:val="center"/>
+              <w:rPr>
+                <w:sz w:val="26"/>
+                <w:szCs w:val="26"/>
+                <w:lang w:val="vi-VN"/>
+              </w:rPr>
+            </w:pPr>
+            <w:r>
+              <w:rPr>
+                <w:sz w:val="26"/>
+                <w:szCs w:val="26"/>
+                <w:lang w:val="vi-VN"/>
+              </w:rPr>
+              <w:t>X</w:t>
+            </w:r>
+          </w:p>
+        </w:tc>
+        <w:tc>
+          <w:tcPr>
+            <w:tcW w:w="823" w:type="dxa"/>
+            <w:vAlign w:val="center"/>
+          </w:tcPr>
+          <w:p>
+            <w:pPr>
+              <w:spacing w:before="60" w:after="60" w:line="288" w:lineRule="auto"/>
+              <w:ind w:left="0" w:firstLine="0"/>
+              <w:jc w:val="center"/>
+              <w:rPr>
+                <w:sz w:val="26"/>
+                <w:szCs w:val="26"/>
+                <w:lang w:val="vi-VN"/>
+              </w:rPr>
+            </w:pPr>
+          </w:p>
+        </w:tc>
+        <w:tc>
+          <w:tcPr>
+            <w:tcW w:w="823" w:type="dxa"/>
+            <w:vAlign w:val="center"/>
+          </w:tcPr>
+          <w:p>
+            <w:pPr>
+              <w:spacing w:before="60" w:after="60" w:line="288" w:lineRule="auto"/>
+              <w:ind w:left="0" w:firstLine="0"/>
+              <w:jc w:val="center"/>
+              <w:rPr>
+                <w:sz w:val="26"/>
+                <w:szCs w:val="26"/>
+                <w:lang w:val="vi-VN"/>
+              </w:rPr>
+            </w:pPr>
+          </w:p>
+        </w:tc>
+        <w:tc>
+          <w:tcPr>
+            <w:tcW w:w="699" w:type="dxa"/>
+            <w:vAlign w:val="center"/>
+          </w:tcPr>
+          <w:p>
+            <w:pPr>
+              <w:spacing w:before="60" w:after="60" w:line="288" w:lineRule="auto"/>
+              <w:ind w:left="0" w:firstLine="0"/>
+              <w:jc w:val="center"/>
+              <w:rPr>
+                <w:sz w:val="26"/>
+                <w:szCs w:val="26"/>
+                <w:lang w:val="vi-VN"/>
+              </w:rPr>
+            </w:pPr>
+          </w:p>
+        </w:tc>
+      </w:tr>
+      <w:tr>
+        <w:tc>
+          <w:tcPr>
+            <w:tcW w:w="708" w:type="dxa"/>
+            <w:vAlign w:val="center"/>
+          </w:tcPr>
+          <w:p>
+            <w:pPr>
+              <w:spacing w:before="60" w:after="60" w:line="288" w:lineRule="auto"/>
+              <w:ind w:left="0" w:firstLine="0"/>
+              <w:jc w:val="center"/>
+              <w:rPr>
+                <w:sz w:val="26"/>
+                <w:szCs w:val="26"/>
+                <w:lang w:val="vi-VN"/>
+              </w:rPr>
+            </w:pPr>
+            <w:r>
+              <w:rPr>
+                <w:sz w:val="26"/>
+                <w:szCs w:val="26"/>
+                <w:lang w:val="vi-VN"/>
+              </w:rPr>
+              <w:t>2</w:t>
+            </w:r>
+          </w:p>
+        </w:tc>
+        <w:tc>
+          <w:tcPr>
+            <w:tcW w:w="2044" w:type="dxa"/>
+            <w:vAlign w:val="center"/>
+          </w:tcPr>
+          <w:p>
+            <w:pPr>
+              <w:spacing w:before="60" w:after="60" w:line="288" w:lineRule="auto"/>
+              <w:ind w:left="0" w:firstLine="0"/>
+              <w:jc w:val="center"/>
+              <w:rPr>
+                <w:sz w:val="26"/>
+                <w:szCs w:val="26"/>
+                <w:lang w:val="vi-VN"/>
+              </w:rPr>
+            </w:pPr>
+            <w:r>
+              <w:rPr>
+                <w:sz w:val="26"/>
+                <w:szCs w:val="26"/>
+                <w:lang w:val="vi-VN"/>
+              </w:rPr>
+              <w:t>IDPD</w:t>
+            </w:r>
+          </w:p>
+        </w:tc>
+        <w:tc>
+          <w:tcPr>
+            <w:tcW w:w="1496" w:type="dxa"/>
+            <w:vAlign w:val="center"/>
+          </w:tcPr>
+          <w:p>
+            <w:pPr>
+              <w:spacing w:before="60" w:after="60" w:line="288" w:lineRule="auto"/>
+              <w:ind w:left="0" w:firstLine="0"/>
+              <w:jc w:val="center"/>
+              <w:rPr>
+                <w:sz w:val="26"/>
+                <w:szCs w:val="26"/>
+                <w:lang w:val="vi-VN"/>
+              </w:rPr>
+            </w:pPr>
+            <w:r>
+              <w:rPr>
+                <w:sz w:val="26"/>
+                <w:szCs w:val="26"/>
+                <w:lang w:val="vi-VN"/>
+              </w:rPr>
+              <w:t>int</w:t>
+            </w:r>
+          </w:p>
+        </w:tc>
+        <w:tc>
+          <w:tcPr>
+            <w:tcW w:w="1559" w:type="dxa"/>
+            <w:vAlign w:val="center"/>
+          </w:tcPr>
+          <w:p>
+            <w:pPr>
+              <w:spacing w:before="60" w:after="60" w:line="288" w:lineRule="auto"/>
+              <w:ind w:left="0" w:firstLine="0"/>
+              <w:jc w:val="center"/>
+              <w:rPr>
+                <w:sz w:val="26"/>
+                <w:szCs w:val="26"/>
+                <w:lang w:val="vi-VN"/>
+              </w:rPr>
+            </w:pPr>
+            <w:r>
+              <w:rPr>
+                <w:sz w:val="26"/>
+                <w:szCs w:val="26"/>
+                <w:lang w:val="vi-VN"/>
+              </w:rPr>
+              <w:t>Id phiếu đặt</w:t>
+            </w:r>
+          </w:p>
+        </w:tc>
+        <w:tc>
+          <w:tcPr>
+            <w:tcW w:w="838" w:type="dxa"/>
+            <w:vAlign w:val="center"/>
+          </w:tcPr>
+          <w:p>
+            <w:pPr>
+              <w:spacing w:before="60" w:after="60" w:line="288" w:lineRule="auto"/>
+              <w:ind w:left="0" w:firstLine="0"/>
+              <w:jc w:val="center"/>
+              <w:rPr>
+                <w:sz w:val="26"/>
+                <w:szCs w:val="26"/>
+                <w:lang w:val="vi-VN"/>
+              </w:rPr>
+            </w:pPr>
+          </w:p>
+        </w:tc>
+        <w:tc>
+          <w:tcPr>
+            <w:tcW w:w="823" w:type="dxa"/>
+            <w:vMerge w:val="restart"/>
+            <w:vAlign w:val="center"/>
+          </w:tcPr>
+          <w:p>
+            <w:pPr>
+              <w:spacing w:before="60" w:after="60" w:line="288" w:lineRule="auto"/>
+              <w:ind w:left="0" w:firstLine="0"/>
+              <w:jc w:val="center"/>
+              <w:rPr>
+                <w:sz w:val="26"/>
+                <w:szCs w:val="26"/>
+                <w:lang w:val="vi-VN"/>
+              </w:rPr>
+            </w:pPr>
+            <w:r>
+              <w:rPr>
+                <w:sz w:val="26"/>
+                <w:szCs w:val="26"/>
+                <w:lang w:val="vi-VN"/>
+              </w:rPr>
+              <w:t>X</w:t>
+            </w:r>
+          </w:p>
+        </w:tc>
+        <w:tc>
+          <w:tcPr>
+            <w:tcW w:w="823" w:type="dxa"/>
+            <w:vAlign w:val="center"/>
+          </w:tcPr>
+          <w:p>
+            <w:pPr>
+              <w:spacing w:before="60" w:after="60" w:line="288" w:lineRule="auto"/>
+              <w:ind w:left="0" w:firstLine="0"/>
+              <w:jc w:val="center"/>
+              <w:rPr>
+                <w:sz w:val="26"/>
+                <w:szCs w:val="26"/>
+                <w:lang w:val="vi-VN"/>
+              </w:rPr>
+            </w:pPr>
+            <w:r>
+              <w:rPr>
+                <w:sz w:val="26"/>
+                <w:szCs w:val="26"/>
+                <w:lang w:val="vi-VN"/>
+              </w:rPr>
+              <w:t>X</w:t>
+            </w:r>
+          </w:p>
+        </w:tc>
+        <w:tc>
+          <w:tcPr>
+            <w:tcW w:w="699" w:type="dxa"/>
+            <w:vAlign w:val="center"/>
+          </w:tcPr>
+          <w:p>
+            <w:pPr>
+              <w:spacing w:before="60" w:after="60" w:line="288" w:lineRule="auto"/>
+              <w:ind w:left="0" w:firstLine="0"/>
+              <w:jc w:val="center"/>
+              <w:rPr>
+                <w:sz w:val="26"/>
+                <w:szCs w:val="26"/>
+                <w:lang w:val="vi-VN"/>
+              </w:rPr>
+            </w:pPr>
+            <w:r>
+              <w:rPr>
+                <w:sz w:val="26"/>
+                <w:szCs w:val="26"/>
+                <w:lang w:val="vi-VN"/>
+              </w:rPr>
+              <w:t>X</w:t>
+            </w:r>
+          </w:p>
+        </w:tc>
+      </w:tr>
+      <w:tr>
+        <w:tc>
+          <w:tcPr>
+            <w:tcW w:w="708" w:type="dxa"/>
+            <w:vAlign w:val="center"/>
+          </w:tcPr>
+          <w:p>
+            <w:pPr>
+              <w:spacing w:before="60" w:after="60" w:line="288" w:lineRule="auto"/>
+              <w:ind w:left="0" w:firstLine="0"/>
+              <w:jc w:val="center"/>
+              <w:rPr>
+                <w:sz w:val="26"/>
+                <w:szCs w:val="26"/>
+                <w:lang w:val="vi-VN"/>
+              </w:rPr>
+            </w:pPr>
+            <w:r>
+              <w:rPr>
+                <w:sz w:val="26"/>
+                <w:szCs w:val="26"/>
+                <w:lang w:val="vi-VN"/>
+              </w:rPr>
+              <w:t>3</w:t>
+            </w:r>
+          </w:p>
+        </w:tc>
+        <w:tc>
+          <w:tcPr>
+            <w:tcW w:w="2044" w:type="dxa"/>
+            <w:vAlign w:val="center"/>
+          </w:tcPr>
+          <w:p>
+            <w:pPr>
+              <w:spacing w:before="60" w:after="60" w:line="288" w:lineRule="auto"/>
+              <w:ind w:left="0" w:firstLine="0"/>
+              <w:jc w:val="center"/>
+              <w:rPr>
+                <w:sz w:val="26"/>
+                <w:szCs w:val="26"/>
+                <w:lang w:val="vi-VN"/>
+              </w:rPr>
+            </w:pPr>
+            <w:r>
+              <w:rPr>
+                <w:sz w:val="26"/>
+                <w:szCs w:val="26"/>
+                <w:lang w:val="vi-VN"/>
+              </w:rPr>
+              <w:t>MAHD</w:t>
+            </w:r>
+          </w:p>
+        </w:tc>
+        <w:tc>
+          <w:tcPr>
+            <w:tcW w:w="1496" w:type="dxa"/>
+            <w:vAlign w:val="center"/>
+          </w:tcPr>
+          <w:p>
+            <w:pPr>
+              <w:spacing w:before="60" w:after="60" w:line="288" w:lineRule="auto"/>
+              <w:ind w:left="0" w:firstLine="0"/>
+              <w:jc w:val="center"/>
+              <w:rPr>
+                <w:sz w:val="26"/>
+                <w:szCs w:val="26"/>
+                <w:lang w:val="vi-VN"/>
+              </w:rPr>
+            </w:pPr>
+            <w:r>
+              <w:rPr>
+                <w:sz w:val="26"/>
+                <w:szCs w:val="26"/>
+                <w:lang w:val="vi-VN"/>
+              </w:rPr>
+              <w:t>varchar(50)</w:t>
+            </w:r>
+          </w:p>
+        </w:tc>
+        <w:tc>
+          <w:tcPr>
+            <w:tcW w:w="1559" w:type="dxa"/>
+            <w:vAlign w:val="center"/>
+          </w:tcPr>
+          <w:p>
+            <w:pPr>
+              <w:spacing w:before="60" w:after="60" w:line="288" w:lineRule="auto"/>
+              <w:ind w:left="0" w:firstLine="0"/>
+              <w:jc w:val="center"/>
+              <w:rPr>
+                <w:sz w:val="26"/>
+                <w:szCs w:val="26"/>
+                <w:lang w:val="vi-VN"/>
+              </w:rPr>
+            </w:pPr>
+          </w:p>
+        </w:tc>
+        <w:tc>
+          <w:tcPr>
+            <w:tcW w:w="838" w:type="dxa"/>
+            <w:vAlign w:val="center"/>
+          </w:tcPr>
+          <w:p>
+            <w:pPr>
+              <w:spacing w:before="60" w:after="60" w:line="288" w:lineRule="auto"/>
+              <w:ind w:left="0" w:firstLine="0"/>
+              <w:jc w:val="center"/>
+              <w:rPr>
+                <w:sz w:val="26"/>
+                <w:szCs w:val="26"/>
+                <w:lang w:val="vi-VN"/>
+              </w:rPr>
+            </w:pPr>
+          </w:p>
+        </w:tc>
+        <w:tc>
+          <w:tcPr>
+            <w:tcW w:w="823" w:type="dxa"/>
+            <w:vMerge/>
+            <w:vAlign w:val="center"/>
+          </w:tcPr>
+          <w:p>
+            <w:pPr>
+              <w:spacing w:before="60" w:after="60" w:line="288" w:lineRule="auto"/>
+              <w:ind w:left="0" w:firstLine="0"/>
+              <w:jc w:val="center"/>
+              <w:rPr>
+                <w:sz w:val="26"/>
+                <w:szCs w:val="26"/>
+                <w:lang w:val="vi-VN"/>
+              </w:rPr>
+            </w:pPr>
+          </w:p>
+        </w:tc>
+        <w:tc>
+          <w:tcPr>
+            <w:tcW w:w="823" w:type="dxa"/>
+            <w:vAlign w:val="center"/>
+          </w:tcPr>
+          <w:p>
+            <w:pPr>
+              <w:spacing w:before="60" w:after="60" w:line="288" w:lineRule="auto"/>
+              <w:ind w:left="0" w:firstLine="0"/>
+              <w:jc w:val="center"/>
+              <w:rPr>
+                <w:sz w:val="26"/>
+                <w:szCs w:val="26"/>
+                <w:lang w:val="vi-VN"/>
+              </w:rPr>
+            </w:pPr>
+            <w:r>
+              <w:rPr>
+                <w:sz w:val="26"/>
+                <w:szCs w:val="26"/>
+                <w:lang w:val="vi-VN"/>
+              </w:rPr>
+              <w:t>X</w:t>
+            </w:r>
+          </w:p>
+        </w:tc>
+        <w:tc>
+          <w:tcPr>
+            <w:tcW w:w="699" w:type="dxa"/>
+            <w:vAlign w:val="center"/>
+          </w:tcPr>
+          <w:p>
+            <w:pPr>
+              <w:spacing w:before="60" w:after="60" w:line="288" w:lineRule="auto"/>
+              <w:ind w:left="0" w:firstLine="0"/>
+              <w:jc w:val="center"/>
+              <w:rPr>
+                <w:sz w:val="26"/>
+                <w:szCs w:val="26"/>
+                <w:lang w:val="vi-VN"/>
+              </w:rPr>
+            </w:pPr>
+            <w:r>
+              <w:rPr>
+                <w:sz w:val="26"/>
+                <w:szCs w:val="26"/>
+                <w:lang w:val="vi-VN"/>
+              </w:rPr>
+              <w:t>X</w:t>
+            </w:r>
+          </w:p>
+        </w:tc>
+      </w:tr>
+    </w:tbl>
+    <w:p>
+      <w:pPr>
+        <w:rPr>
+          <w:b/>
+          <w:bCs/>
+          <w:lang w:val="vi-VN"/>
+        </w:rPr>
+      </w:pPr>
+    </w:p>
+    <w:p>
+      <w:pPr>
         <w:pStyle w:val="ListParagraph"/>
         <w:numPr>
           <w:ilvl w:val="0"/>
@@ -42079,8 +43212,51 @@
           <w:bCs/>
           <w:lang w:val="vi-VN"/>
         </w:rPr>
-        <w:lastRenderedPageBreak/>
         <w:t>Phát thảo màn hình</w:t>
+      </w:r>
+    </w:p>
+    <w:p>
+      <w:pPr>
+        <w:pStyle w:val="ListParagraph"/>
+        <w:numPr>
+          <w:ilvl w:val="0"/>
+          <w:numId w:val="49"/>
+        </w:numPr>
+        <w:ind w:left="993" w:hanging="567"/>
+        <w:rPr>
+          <w:b/>
+          <w:bCs/>
+          <w:lang w:val="vi-VN"/>
+        </w:rPr>
+      </w:pPr>
+      <w:r>
+        <w:rPr>
+          <w:b/>
+          <w:bCs/>
+        </w:rPr>
+        <w:t>Giao diện màn hình cho Admin</w:t>
+      </w:r>
+    </w:p>
+    <w:p>
+      <w:pPr>
+        <w:pStyle w:val="ListParagraph"/>
+        <w:numPr>
+          <w:ilvl w:val="0"/>
+          <w:numId w:val="49"/>
+        </w:numPr>
+        <w:ind w:left="993" w:hanging="567"/>
+        <w:rPr>
+          <w:b/>
+          <w:bCs/>
+          <w:lang w:val="vi-VN"/>
+        </w:rPr>
+      </w:pPr>
+      <w:r>
+        <w:rPr>
+          <w:b/>
+          <w:bCs/>
+        </w:rPr>
+        <w:t>Giao diện màn hình dành cho bộ phận phục vụ, bộ phận bếp và bộ phận pha chế</w:t>
       </w:r>
     </w:p>
     <w:p>
@@ -43208,7 +44384,7 @@
         <v:path o:extrusionok="f" gradientshapeok="t" o:connecttype="rect"/>
         <o:lock v:ext="edit" aspectratio="t"/>
       </v:shapetype>
-      <v:shape id="_x0000_i1057" type="#_x0000_t75" style="width:10.5pt;height:10.5pt" o:bullet="t">
+      <v:shape id="_x0000_i1084" type="#_x0000_t75" style="width:10pt;height:10pt" o:bullet="t">
         <v:imagedata r:id="rId1" o:title="msoFA4D"/>
       </v:shape>
     </w:pict>
@@ -47722,6 +48898,95 @@
     </w:lvl>
   </w:abstractNum>
   <w:abstractNum w:abstractNumId="42" w15:restartNumberingAfterBreak="0">
+    <w:nsid w:val="73D33163"/>
+    <w:multiLevelType w:val="hybridMultilevel"/>
+    <w:tmpl w:val="BA2007AC"/>
+    <w:lvl w:ilvl="0" w:tplc="527A79B8">
+      <w:start w:val="1"/>
+      <w:numFmt w:val="decimal"/>
+      <w:lvlText w:val="4.6.%1"/>
+      <w:lvlJc w:val="left"/>
+      <w:pPr>
+        <w:ind w:left="1146" w:hanging="360"/>
+      </w:pPr>
+      <w:rPr>
+        <w:rFonts w:hint="default"/>
+      </w:rPr>
+    </w:lvl>
+    <w:lvl w:ilvl="1" w:tplc="04090019" w:tentative="1">
+      <w:start w:val="1"/>
+      <w:numFmt w:val="lowerLetter"/>
+      <w:lvlText w:val="%2."/>
+      <w:lvlJc w:val="left"/>
+      <w:pPr>
+        <w:ind w:left="1440" w:hanging="360"/>
+      </w:pPr>
+    </w:lvl>
+    <w:lvl w:ilvl="2" w:tplc="0409001B" w:tentative="1">
+      <w:start w:val="1"/>
+      <w:numFmt w:val="lowerRoman"/>
+      <w:lvlText w:val="%3."/>
+      <w:lvlJc w:val="right"/>
+      <w:pPr>
+        <w:ind w:left="2160" w:hanging="180"/>
+      </w:pPr>
+    </w:lvl>
+    <w:lvl w:ilvl="3" w:tplc="0409000F" w:tentative="1">
+      <w:start w:val="1"/>
+      <w:numFmt w:val="decimal"/>
+      <w:lvlText w:val="%4."/>
+      <w:lvlJc w:val="left"/>
+      <w:pPr>
+        <w:ind w:left="2880" w:hanging="360"/>
+      </w:pPr>
+    </w:lvl>
+    <w:lvl w:ilvl="4" w:tplc="04090019" w:tentative="1">
+      <w:start w:val="1"/>
+      <w:numFmt w:val="lowerLetter"/>
+      <w:lvlText w:val="%5."/>
+      <w:lvlJc w:val="left"/>
+      <w:pPr>
+        <w:ind w:left="3600" w:hanging="360"/>
+      </w:pPr>
+    </w:lvl>
+    <w:lvl w:ilvl="5" w:tplc="0409001B" w:tentative="1">
+      <w:start w:val="1"/>
+      <w:numFmt w:val="lowerRoman"/>
+      <w:lvlText w:val="%6."/>
+      <w:lvlJc w:val="right"/>
+      <w:pPr>
+        <w:ind w:left="4320" w:hanging="180"/>
+      </w:pPr>
+    </w:lvl>
+    <w:lvl w:ilvl="6" w:tplc="0409000F" w:tentative="1">
+      <w:start w:val="1"/>
+      <w:numFmt w:val="decimal"/>
+      <w:lvlText w:val="%7."/>
+      <w:lvlJc w:val="left"/>
+      <w:pPr>
+        <w:ind w:left="5040" w:hanging="360"/>
+      </w:pPr>
+    </w:lvl>
+    <w:lvl w:ilvl="7" w:tplc="04090019" w:tentative="1">
+      <w:start w:val="1"/>
+      <w:numFmt w:val="lowerLetter"/>
+      <w:lvlText w:val="%8."/>
+      <w:lvlJc w:val="left"/>
+      <w:pPr>
+        <w:ind w:left="5760" w:hanging="360"/>
+      </w:pPr>
+    </w:lvl>
+    <w:lvl w:ilvl="8" w:tplc="0409001B" w:tentative="1">
+      <w:start w:val="1"/>
+      <w:numFmt w:val="lowerRoman"/>
+      <w:lvlText w:val="%9."/>
+      <w:lvlJc w:val="right"/>
+      <w:pPr>
+        <w:ind w:left="6480" w:hanging="180"/>
+      </w:pPr>
+    </w:lvl>
+  </w:abstractNum>
+  <w:abstractNum w:abstractNumId="43" w15:restartNumberingAfterBreak="0">
     <w:nsid w:val="74C57F62"/>
     <w:multiLevelType w:val="hybridMultilevel"/>
     <w:tmpl w:val="571059DC"/>
@@ -47834,7 +49099,7 @@
       </w:rPr>
     </w:lvl>
   </w:abstractNum>
-  <w:abstractNum w:abstractNumId="43" w15:restartNumberingAfterBreak="0">
+  <w:abstractNum w:abstractNumId="44" w15:restartNumberingAfterBreak="0">
     <w:nsid w:val="76B43215"/>
     <w:multiLevelType w:val="hybridMultilevel"/>
     <w:tmpl w:val="36F8416C"/>
@@ -47947,7 +49212,7 @@
       </w:rPr>
     </w:lvl>
   </w:abstractNum>
-  <w:abstractNum w:abstractNumId="44" w15:restartNumberingAfterBreak="0">
+  <w:abstractNum w:abstractNumId="45" w15:restartNumberingAfterBreak="0">
     <w:nsid w:val="78133B40"/>
     <w:multiLevelType w:val="hybridMultilevel"/>
     <w:tmpl w:val="930CCF3E"/>
@@ -48060,7 +49325,7 @@
       </w:rPr>
     </w:lvl>
   </w:abstractNum>
-  <w:abstractNum w:abstractNumId="45" w15:restartNumberingAfterBreak="0">
+  <w:abstractNum w:abstractNumId="46" w15:restartNumberingAfterBreak="0">
     <w:nsid w:val="7B9E4155"/>
     <w:multiLevelType w:val="hybridMultilevel"/>
     <w:tmpl w:val="5CBC1F38"/>
@@ -48149,7 +49414,7 @@
       </w:pPr>
     </w:lvl>
   </w:abstractNum>
-  <w:abstractNum w:abstractNumId="46" w15:restartNumberingAfterBreak="0">
+  <w:abstractNum w:abstractNumId="47" w15:restartNumberingAfterBreak="0">
     <w:nsid w:val="7D711DDC"/>
     <w:multiLevelType w:val="hybridMultilevel"/>
     <w:tmpl w:val="4CA024B2"/>
@@ -48262,7 +49527,7 @@
       </w:rPr>
     </w:lvl>
   </w:abstractNum>
-  <w:abstractNum w:abstractNumId="47" w15:restartNumberingAfterBreak="0">
+  <w:abstractNum w:abstractNumId="48" w15:restartNumberingAfterBreak="0">
     <w:nsid w:val="7D8D4D46"/>
     <w:multiLevelType w:val="hybridMultilevel"/>
     <w:tmpl w:val="79EE32BE"/>
@@ -48352,7 +49617,7 @@
     </w:lvl>
   </w:abstractNum>
   <w:num w:numId="1">
-    <w:abstractNumId w:val="45"/>
+    <w:abstractNumId w:val="46"/>
   </w:num>
   <w:num w:numId="2">
     <w:abstractNumId w:val="19"/>
@@ -48400,7 +49665,7 @@
     <w:abstractNumId w:val="1"/>
   </w:num>
   <w:num w:numId="17">
-    <w:abstractNumId w:val="43"/>
+    <w:abstractNumId w:val="44"/>
   </w:num>
   <w:num w:numId="18">
     <w:abstractNumId w:val="0"/>
@@ -48430,7 +49695,7 @@
     <w:abstractNumId w:val="40"/>
   </w:num>
   <w:num w:numId="27">
-    <w:abstractNumId w:val="42"/>
+    <w:abstractNumId w:val="43"/>
   </w:num>
   <w:num w:numId="28">
     <w:abstractNumId w:val="7"/>
@@ -48475,7 +49740,7 @@
     <w:abstractNumId w:val="41"/>
   </w:num>
   <w:num w:numId="42">
-    <w:abstractNumId w:val="47"/>
+    <w:abstractNumId w:val="48"/>
   </w:num>
   <w:num w:numId="43">
     <w:abstractNumId w:val="17"/>
@@ -48487,13 +49752,16 @@
     <w:abstractNumId w:val="10"/>
   </w:num>
   <w:num w:numId="46">
-    <w:abstractNumId w:val="44"/>
+    <w:abstractNumId w:val="45"/>
   </w:num>
   <w:num w:numId="47">
-    <w:abstractNumId w:val="46"/>
+    <w:abstractNumId w:val="47"/>
   </w:num>
   <w:num w:numId="48">
     <w:abstractNumId w:val="21"/>
+  </w:num>
+  <w:num w:numId="49">
+    <w:abstractNumId w:val="42"/>
   </w:num>
   <w:numIdMacAtCleanup w:val="48"/>
 </w:numbering>

</xml_diff>